<commit_message>
Revert worked out but template didn't parse a family instance correctly.
</commit_message>
<xml_diff>
--- a/Resources/2023 Pfingsten Book Alternate.docx
+++ b/Resources/2023 Pfingsten Book Alternate.docx
@@ -285,29 +285,21 @@
         <w:ind w:firstLine="360"/>
       </w:pPr>
       <w:r>
-        <w:t xml:space="preserve">Ed </w:t>
-      </w:r>
-      <w:proofErr w:type="spellStart"/>
-      <w:r>
-        <w:t>Lusche</w:t>
-      </w:r>
-      <w:proofErr w:type="spellEnd"/>
+        <w:t xml:space="preserve">Ed Lusche </w:t>
+      </w:r>
+      <w:r>
+        <w:tab/>
+      </w:r>
+      <w:r>
+        <w:tab/>
+      </w:r>
+      <w:r>
+        <w:tab/>
+      </w:r>
       <w:r>
         <w:t xml:space="preserve"> </w:t>
       </w:r>
       <w:r>
-        <w:tab/>
-      </w:r>
-      <w:r>
-        <w:tab/>
-      </w:r>
-      <w:r>
-        <w:tab/>
-      </w:r>
-      <w:r>
-        <w:t xml:space="preserve"> </w:t>
-      </w:r>
-      <w:r>
         <w:t xml:space="preserve">                             </w:t>
       </w:r>
       <w:r>
@@ -320,15 +312,7 @@
         <w:ind w:firstLine="540"/>
       </w:pPr>
       <w:r>
-        <w:t xml:space="preserve">a. Chad Edward </w:t>
-      </w:r>
-      <w:proofErr w:type="spellStart"/>
-      <w:r>
-        <w:t>Lusche</w:t>
-      </w:r>
-      <w:proofErr w:type="spellEnd"/>
-      <w:r>
-        <w:t xml:space="preserve"> </w:t>
+        <w:t xml:space="preserve">a. Chad Edward Lusche </w:t>
       </w:r>
       <w:r>
         <w:tab/>
@@ -898,15 +882,7 @@
         <w:ind w:firstLine="360"/>
       </w:pPr>
       <w:r>
-        <w:t xml:space="preserve">Kelly Dean </w:t>
-      </w:r>
-      <w:proofErr w:type="spellStart"/>
-      <w:r>
-        <w:t>Krahler</w:t>
-      </w:r>
-      <w:proofErr w:type="spellEnd"/>
-      <w:r>
-        <w:t xml:space="preserve"> </w:t>
+        <w:t xml:space="preserve">Kelly Dean Krahler </w:t>
       </w:r>
       <w:r>
         <w:tab/>
@@ -927,15 +903,7 @@
         <w:ind w:firstLine="540"/>
       </w:pPr>
       <w:r>
-        <w:t xml:space="preserve">a. Amanda Elizabeth </w:t>
-      </w:r>
-      <w:proofErr w:type="spellStart"/>
-      <w:r>
-        <w:t>Krahler</w:t>
-      </w:r>
-      <w:proofErr w:type="spellEnd"/>
-      <w:r>
-        <w:t xml:space="preserve"> </w:t>
+        <w:t xml:space="preserve">a. Amanda Elizabeth Krahler </w:t>
       </w:r>
       <w:r>
         <w:tab/>
@@ -1073,15 +1041,7 @@
         <w:ind w:firstLine="540"/>
       </w:pPr>
       <w:r>
-        <w:t xml:space="preserve">b. Danielle Lee </w:t>
-      </w:r>
-      <w:proofErr w:type="spellStart"/>
-      <w:r>
-        <w:t>Krahler</w:t>
-      </w:r>
-      <w:proofErr w:type="spellEnd"/>
-      <w:r>
-        <w:t xml:space="preserve"> </w:t>
+        <w:t xml:space="preserve">b. Danielle Lee Krahler </w:t>
       </w:r>
       <w:r>
         <w:tab/>
@@ -1108,15 +1068,7 @@
         <w:ind w:firstLine="540"/>
       </w:pPr>
       <w:r>
-        <w:t xml:space="preserve">c. Bryan Drew </w:t>
-      </w:r>
-      <w:proofErr w:type="spellStart"/>
-      <w:r>
-        <w:t>Krahler</w:t>
-      </w:r>
-      <w:proofErr w:type="spellEnd"/>
-      <w:r>
-        <w:t xml:space="preserve"> </w:t>
+        <w:t xml:space="preserve">c. Bryan Drew Krahler </w:t>
       </w:r>
       <w:r>
         <w:tab/>
@@ -1173,15 +1125,7 @@
         <w:ind w:firstLine="720"/>
       </w:pPr>
       <w:r>
-        <w:t xml:space="preserve">(1) Kemper Drew </w:t>
-      </w:r>
-      <w:proofErr w:type="spellStart"/>
-      <w:r>
-        <w:t>Krahler</w:t>
-      </w:r>
-      <w:proofErr w:type="spellEnd"/>
-      <w:r>
-        <w:t xml:space="preserve"> </w:t>
+        <w:t xml:space="preserve">(1) Kemper Drew Krahler </w:t>
       </w:r>
       <w:r>
         <w:tab/>
@@ -3246,18 +3190,79 @@
         <w:ind w:firstLine="360"/>
       </w:pPr>
       <w:r>
-        <w:t xml:space="preserve">Jodi </w:t>
-      </w:r>
-      <w:proofErr w:type="spellStart"/>
-      <w:r>
-        <w:t>Thronberg</w:t>
-      </w:r>
-      <w:proofErr w:type="spellEnd"/>
+        <w:t xml:space="preserve">Jodi Thronberg </w:t>
+      </w:r>
+      <w:r>
+        <w:tab/>
+      </w:r>
+      <w:r>
+        <w:tab/>
+      </w:r>
+      <w:r>
+        <w:tab/>
+      </w:r>
+      <w:r>
+        <w:t xml:space="preserve">              </w:t>
+      </w:r>
+      <w:r>
+        <w:t xml:space="preserve">12 Feb 1969 </w:t>
+      </w:r>
+    </w:p>
+    <w:p>
+      <w:pPr>
+        <w:spacing w:after="0"/>
+        <w:ind w:firstLine="540"/>
+      </w:pPr>
+      <w:r>
+        <w:t xml:space="preserve">a. Tyson Lee Pfingsten </w:t>
+      </w:r>
+      <w:r>
+        <w:tab/>
+      </w:r>
+      <w:r>
+        <w:tab/>
+      </w:r>
+      <w:r>
+        <w:t xml:space="preserve">              </w:t>
+      </w:r>
+      <w:r>
+        <w:t>19 Oct 1988</w:t>
+      </w:r>
+      <w:r>
+        <w:t xml:space="preserve">    </w:t>
+      </w:r>
       <w:r>
         <w:t xml:space="preserve"> </w:t>
       </w:r>
       <w:r>
-        <w:tab/>
+        <w:t xml:space="preserve">30 Aug 2014 </w:t>
+      </w:r>
+    </w:p>
+    <w:p>
+      <w:pPr>
+        <w:spacing w:after="0"/>
+        <w:ind w:firstLine="540"/>
+      </w:pPr>
+      <w:r>
+        <w:t xml:space="preserve">Krista Raquel Thompson </w:t>
+      </w:r>
+      <w:r>
+        <w:tab/>
+      </w:r>
+      <w:r>
+        <w:t xml:space="preserve">                            </w:t>
+      </w:r>
+      <w:r>
+        <w:t xml:space="preserve">12 Aug 1992 </w:t>
+      </w:r>
+    </w:p>
+    <w:p>
+      <w:pPr>
+        <w:spacing w:after="0"/>
+        <w:ind w:firstLine="720"/>
+      </w:pPr>
+      <w:r>
+        <w:t xml:space="preserve">(1) Jaxon Lee Pfingsten </w:t>
       </w:r>
       <w:r>
         <w:tab/>
@@ -3269,16 +3274,34 @@
         <w:t xml:space="preserve">              </w:t>
       </w:r>
       <w:r>
-        <w:t xml:space="preserve">12 Feb 1969 </w:t>
-      </w:r>
-    </w:p>
-    <w:p>
-      <w:pPr>
-        <w:spacing w:after="0"/>
-        <w:ind w:firstLine="540"/>
-      </w:pPr>
-      <w:r>
-        <w:t xml:space="preserve">a. Tyson Lee Pfingsten </w:t>
+        <w:t xml:space="preserve">17 Sep 2013 </w:t>
+      </w:r>
+    </w:p>
+    <w:p>
+      <w:pPr>
+        <w:spacing w:after="0"/>
+        <w:ind w:firstLine="720"/>
+      </w:pPr>
+      <w:r>
+        <w:t xml:space="preserve">(2) Isaac James Pfingsten </w:t>
+      </w:r>
+      <w:r>
+        <w:tab/>
+      </w:r>
+      <w:r>
+        <w:t xml:space="preserve">                </w:t>
+      </w:r>
+      <w:r>
+        <w:t xml:space="preserve">8 Aug 2017 </w:t>
+      </w:r>
+    </w:p>
+    <w:p>
+      <w:pPr>
+        <w:spacing w:after="0"/>
+        <w:ind w:firstLine="540"/>
+      </w:pPr>
+      <w:r>
+        <w:t xml:space="preserve">b. Logan Jay Pfingsten </w:t>
       </w:r>
       <w:r>
         <w:tab/>
@@ -3290,93 +3313,6 @@
         <w:t xml:space="preserve">              </w:t>
       </w:r>
       <w:r>
-        <w:t>19 Oct 1988</w:t>
-      </w:r>
-      <w:r>
-        <w:t xml:space="preserve">    </w:t>
-      </w:r>
-      <w:r>
-        <w:t xml:space="preserve"> </w:t>
-      </w:r>
-      <w:r>
-        <w:t xml:space="preserve">30 Aug 2014 </w:t>
-      </w:r>
-    </w:p>
-    <w:p>
-      <w:pPr>
-        <w:spacing w:after="0"/>
-        <w:ind w:firstLine="540"/>
-      </w:pPr>
-      <w:r>
-        <w:t xml:space="preserve">Krista Raquel Thompson </w:t>
-      </w:r>
-      <w:r>
-        <w:tab/>
-      </w:r>
-      <w:r>
-        <w:t xml:space="preserve">                            </w:t>
-      </w:r>
-      <w:r>
-        <w:t xml:space="preserve">12 Aug 1992 </w:t>
-      </w:r>
-    </w:p>
-    <w:p>
-      <w:pPr>
-        <w:spacing w:after="0"/>
-        <w:ind w:firstLine="720"/>
-      </w:pPr>
-      <w:r>
-        <w:t xml:space="preserve">(1) Jaxon Lee Pfingsten </w:t>
-      </w:r>
-      <w:r>
-        <w:tab/>
-      </w:r>
-      <w:r>
-        <w:tab/>
-      </w:r>
-      <w:r>
-        <w:t xml:space="preserve">              </w:t>
-      </w:r>
-      <w:r>
-        <w:t xml:space="preserve">17 Sep 2013 </w:t>
-      </w:r>
-    </w:p>
-    <w:p>
-      <w:pPr>
-        <w:spacing w:after="0"/>
-        <w:ind w:firstLine="720"/>
-      </w:pPr>
-      <w:r>
-        <w:t xml:space="preserve">(2) Isaac James Pfingsten </w:t>
-      </w:r>
-      <w:r>
-        <w:tab/>
-      </w:r>
-      <w:r>
-        <w:t xml:space="preserve">                </w:t>
-      </w:r>
-      <w:r>
-        <w:t xml:space="preserve">8 Aug 2017 </w:t>
-      </w:r>
-    </w:p>
-    <w:p>
-      <w:pPr>
-        <w:spacing w:after="0"/>
-        <w:ind w:firstLine="540"/>
-      </w:pPr>
-      <w:r>
-        <w:t xml:space="preserve">b. Logan Jay Pfingsten </w:t>
-      </w:r>
-      <w:r>
-        <w:tab/>
-      </w:r>
-      <w:r>
-        <w:tab/>
-      </w:r>
-      <w:r>
-        <w:t xml:space="preserve">              </w:t>
-      </w:r>
-      <w:r>
         <w:t xml:space="preserve">15 Apr 1992 </w:t>
       </w:r>
     </w:p>
@@ -3506,15 +3442,7 @@
         <w:ind w:firstLine="180"/>
       </w:pPr>
       <w:r>
-        <w:t xml:space="preserve">Arlis Dorothy </w:t>
-      </w:r>
-      <w:proofErr w:type="spellStart"/>
-      <w:r>
-        <w:t>Quisberg</w:t>
-      </w:r>
-      <w:proofErr w:type="spellEnd"/>
-      <w:r>
-        <w:t xml:space="preserve"> </w:t>
+        <w:t xml:space="preserve">Arlis Dorothy Quisberg </w:t>
       </w:r>
       <w:r>
         <w:tab/>
@@ -3964,15 +3892,7 @@
         <w:ind w:firstLine="540"/>
       </w:pPr>
       <w:r>
-        <w:t xml:space="preserve">Timothy John </w:t>
-      </w:r>
-      <w:proofErr w:type="spellStart"/>
-      <w:r>
-        <w:t>Conneran</w:t>
-      </w:r>
-      <w:proofErr w:type="spellEnd"/>
-      <w:r>
-        <w:t xml:space="preserve"> </w:t>
+        <w:t xml:space="preserve">Timothy John Conneran </w:t>
       </w:r>
       <w:r>
         <w:tab/>
@@ -3990,15 +3910,7 @@
         <w:ind w:firstLine="720"/>
       </w:pPr>
       <w:r>
-        <w:t xml:space="preserve">(1) Colby John </w:t>
-      </w:r>
-      <w:proofErr w:type="spellStart"/>
-      <w:r>
-        <w:t>Conneran</w:t>
-      </w:r>
-      <w:proofErr w:type="spellEnd"/>
-      <w:r>
-        <w:t xml:space="preserve"> </w:t>
+        <w:t xml:space="preserve">(1) Colby John Conneran </w:t>
       </w:r>
       <w:r>
         <w:tab/>
@@ -4016,15 +3928,7 @@
         <w:ind w:firstLine="720"/>
       </w:pPr>
       <w:r>
-        <w:t xml:space="preserve">(2) Nora Lee </w:t>
-      </w:r>
-      <w:proofErr w:type="spellStart"/>
-      <w:r>
-        <w:t>Conneran</w:t>
-      </w:r>
-      <w:proofErr w:type="spellEnd"/>
-      <w:r>
-        <w:t xml:space="preserve">  </w:t>
+        <w:t xml:space="preserve">(2) Nora Lee Conneran  </w:t>
       </w:r>
       <w:r>
         <w:tab/>
@@ -4045,15 +3949,7 @@
         <w:ind w:firstLine="720"/>
       </w:pPr>
       <w:r>
-        <w:t xml:space="preserve">(3) Quinn Rollins </w:t>
-      </w:r>
-      <w:proofErr w:type="spellStart"/>
-      <w:r>
-        <w:t>Conneran</w:t>
-      </w:r>
-      <w:proofErr w:type="spellEnd"/>
-      <w:r>
-        <w:t xml:space="preserve"> </w:t>
+        <w:t xml:space="preserve">(3) Quinn Rollins Conneran </w:t>
       </w:r>
       <w:r>
         <w:tab/>
@@ -4095,13 +3991,8 @@
         <w:ind w:firstLine="540"/>
       </w:pPr>
       <w:r>
-        <w:t xml:space="preserve">Hunter Michael </w:t>
-      </w:r>
-      <w:proofErr w:type="spellStart"/>
-      <w:r>
-        <w:t>Swendseid</w:t>
-      </w:r>
-      <w:proofErr w:type="spellEnd"/>
+        <w:t>Hunter Michael Swendseid</w:t>
+      </w:r>
       <w:r>
         <w:t xml:space="preserve">                              </w:t>
       </w:r>
@@ -4169,13 +4060,8 @@
         <w:ind w:firstLine="360"/>
       </w:pPr>
       <w:r>
-        <w:t xml:space="preserve">Paul Morris </w:t>
-      </w:r>
-      <w:proofErr w:type="spellStart"/>
-      <w:r>
-        <w:t>Saxerud</w:t>
-      </w:r>
-      <w:proofErr w:type="spellEnd"/>
+        <w:t>Paul Morris Saxerud</w:t>
+      </w:r>
       <w:r>
         <w:t xml:space="preserve">                                              </w:t>
       </w:r>
@@ -4189,13 +4075,8 @@
         <w:ind w:firstLine="540"/>
       </w:pPr>
       <w:r>
-        <w:t xml:space="preserve">a. Jordan Lee </w:t>
-      </w:r>
-      <w:proofErr w:type="spellStart"/>
-      <w:r>
-        <w:t>Saxerud</w:t>
-      </w:r>
-      <w:proofErr w:type="spellEnd"/>
+        <w:t>a. Jordan Lee Saxerud</w:t>
+      </w:r>
       <w:r>
         <w:t xml:space="preserve">                                        </w:t>
       </w:r>
@@ -4209,13 +4090,8 @@
         <w:ind w:firstLine="540"/>
       </w:pPr>
       <w:r>
-        <w:t xml:space="preserve">b. Amanda Jo </w:t>
-      </w:r>
-      <w:proofErr w:type="spellStart"/>
-      <w:r>
-        <w:t>Saxerud</w:t>
-      </w:r>
-      <w:proofErr w:type="spellEnd"/>
+        <w:t>b. Amanda Jo Saxerud</w:t>
+      </w:r>
       <w:r>
         <w:t xml:space="preserve">                                          </w:t>
       </w:r>
@@ -4523,13 +4399,8 @@
         <w:ind w:firstLine="360"/>
       </w:pPr>
       <w:r>
-        <w:t xml:space="preserve">Jeffrey </w:t>
-      </w:r>
-      <w:proofErr w:type="spellStart"/>
-      <w:r>
-        <w:t>Hovdenes</w:t>
-      </w:r>
-      <w:proofErr w:type="spellEnd"/>
+        <w:t>Jeffrey Hovdenes</w:t>
+      </w:r>
       <w:r>
         <w:t xml:space="preserve">                                                   </w:t>
       </w:r>
@@ -4543,15 +4414,7 @@
         <w:ind w:firstLine="540"/>
       </w:pPr>
       <w:r>
-        <w:t xml:space="preserve">a. Alex Jeffrey </w:t>
-      </w:r>
-      <w:proofErr w:type="spellStart"/>
-      <w:r>
-        <w:t>Hovdenes</w:t>
-      </w:r>
-      <w:proofErr w:type="spellEnd"/>
-      <w:r>
-        <w:t xml:space="preserve"> </w:t>
+        <w:t xml:space="preserve">a. Alex Jeffrey Hovdenes </w:t>
       </w:r>
       <w:r>
         <w:tab/>
@@ -4569,15 +4432,7 @@
         <w:ind w:firstLine="540"/>
       </w:pPr>
       <w:r>
-        <w:t xml:space="preserve">b. Adam Paul </w:t>
-      </w:r>
-      <w:proofErr w:type="spellStart"/>
-      <w:r>
-        <w:t>Hovdenes</w:t>
-      </w:r>
-      <w:proofErr w:type="spellEnd"/>
-      <w:r>
-        <w:t xml:space="preserve"> </w:t>
+        <w:t xml:space="preserve">b. Adam Paul Hovdenes </w:t>
       </w:r>
       <w:r>
         <w:tab/>
@@ -5286,13 +5141,8 @@
         <w:spacing w:after="0"/>
         <w:ind w:firstLine="900"/>
       </w:pPr>
-      <w:proofErr w:type="spellStart"/>
-      <w:r>
-        <w:t>i</w:t>
-      </w:r>
-      <w:proofErr w:type="spellEnd"/>
-      <w:r>
-        <w:t>) Curtis Edmond Henry</w:t>
+      <w:r>
+        <w:t>i) Curtis Edmond Henry</w:t>
       </w:r>
       <w:r>
         <w:t xml:space="preserve">                          </w:t>
@@ -5393,13 +5243,8 @@
         <w:spacing w:after="0"/>
         <w:ind w:firstLine="900"/>
       </w:pPr>
-      <w:proofErr w:type="spellStart"/>
-      <w:r>
-        <w:t>i</w:t>
-      </w:r>
-      <w:proofErr w:type="spellEnd"/>
-      <w:r>
-        <w:t xml:space="preserve">) Rebecca Darleen Headley </w:t>
+      <w:r>
+        <w:t xml:space="preserve">i) Rebecca Darleen Headley </w:t>
       </w:r>
       <w:r>
         <w:tab/>
@@ -5579,15 +5424,7 @@
         <w:ind w:firstLine="540"/>
       </w:pPr>
       <w:r>
-        <w:t xml:space="preserve">Bradley Shane </w:t>
-      </w:r>
-      <w:proofErr w:type="spellStart"/>
-      <w:r>
-        <w:t>Wronke</w:t>
-      </w:r>
-      <w:proofErr w:type="spellEnd"/>
-      <w:r>
-        <w:t xml:space="preserve"> </w:t>
+        <w:t xml:space="preserve">Bradley Shane Wronke </w:t>
       </w:r>
       <w:r>
         <w:tab/>
@@ -5608,15 +5445,7 @@
         <w:ind w:firstLine="720"/>
       </w:pPr>
       <w:r>
-        <w:t xml:space="preserve">(1) Ryan Allen </w:t>
-      </w:r>
-      <w:proofErr w:type="spellStart"/>
-      <w:r>
-        <w:t>Wronke</w:t>
-      </w:r>
-      <w:proofErr w:type="spellEnd"/>
-      <w:r>
-        <w:t xml:space="preserve"> </w:t>
+        <w:t xml:space="preserve">(1) Ryan Allen Wronke </w:t>
       </w:r>
       <w:r>
         <w:tab/>
@@ -6483,18 +6312,10 @@
         <w:ind w:firstLine="360"/>
       </w:pPr>
       <w:r>
-        <w:t xml:space="preserve">Mary Sue nee </w:t>
-      </w:r>
-      <w:proofErr w:type="spellStart"/>
-      <w:r>
-        <w:t>Radasovic</w:t>
-      </w:r>
-      <w:r>
-        <w:t>h</w:t>
-      </w:r>
-      <w:proofErr w:type="spellEnd"/>
-      <w:r>
-        <w:t xml:space="preserve">                                  </w:t>
+        <w:t>Mary Sue nee Radasovic</w:t>
+      </w:r>
+      <w:r>
+        <w:t xml:space="preserve">h                                  </w:t>
       </w:r>
       <w:r>
         <w:t xml:space="preserve">25 Feb 1953 </w:t>
@@ -6734,13 +6555,8 @@
         <w:ind w:firstLine="360"/>
       </w:pPr>
       <w:r>
-        <w:t xml:space="preserve">Patrecia McCulley </w:t>
-      </w:r>
-      <w:proofErr w:type="spellStart"/>
-      <w:r>
-        <w:t>Autencio</w:t>
-      </w:r>
-      <w:proofErr w:type="spellEnd"/>
+        <w:t>Patrecia McCulley Autencio</w:t>
+      </w:r>
       <w:r>
         <w:t xml:space="preserve">                                </w:t>
       </w:r>
@@ -6754,13 +6570,8 @@
         <w:ind w:firstLine="540"/>
       </w:pPr>
       <w:r>
-        <w:t xml:space="preserve">a. Randi </w:t>
-      </w:r>
-      <w:proofErr w:type="spellStart"/>
-      <w:r>
-        <w:t>Autencio</w:t>
-      </w:r>
-      <w:proofErr w:type="spellEnd"/>
+        <w:t>a. Randi Autencio</w:t>
+      </w:r>
       <w:r>
         <w:t xml:space="preserve">                                               </w:t>
       </w:r>
@@ -7001,13 +6812,8 @@
         <w:spacing w:after="0"/>
         <w:ind w:firstLine="900"/>
       </w:pPr>
-      <w:proofErr w:type="spellStart"/>
-      <w:r>
-        <w:t>i</w:t>
-      </w:r>
-      <w:proofErr w:type="spellEnd"/>
-      <w:r>
-        <w:t xml:space="preserve">) Leora Mae Wilson </w:t>
+      <w:r>
+        <w:t xml:space="preserve">i) Leora Mae Wilson </w:t>
       </w:r>
     </w:p>
     <w:p>
@@ -7466,15 +7272,7 @@
         <w:ind w:firstLine="360"/>
       </w:pPr>
       <w:r>
-        <w:t xml:space="preserve">Husain </w:t>
-      </w:r>
-      <w:proofErr w:type="spellStart"/>
-      <w:r>
-        <w:t>Tanaji</w:t>
-      </w:r>
-      <w:proofErr w:type="spellEnd"/>
-      <w:r>
-        <w:t xml:space="preserve"> Iman </w:t>
+        <w:t xml:space="preserve">Husain Tanaji Iman </w:t>
       </w:r>
       <w:r>
         <w:tab/>
@@ -7733,15 +7531,7 @@
         <w:ind w:firstLine="540"/>
       </w:pPr>
       <w:r>
-        <w:t xml:space="preserve">a. Pauline </w:t>
-      </w:r>
-      <w:proofErr w:type="spellStart"/>
-      <w:r>
-        <w:t>Arelio</w:t>
-      </w:r>
-      <w:proofErr w:type="spellEnd"/>
-      <w:r>
-        <w:t xml:space="preserve"> Artez </w:t>
+        <w:t xml:space="preserve">a. Pauline Arelio Artez </w:t>
       </w:r>
       <w:r>
         <w:tab/>
@@ -7903,13 +7693,8 @@
         <w:ind w:firstLine="360"/>
       </w:pPr>
       <w:r>
-        <w:t xml:space="preserve">David J. </w:t>
-      </w:r>
-      <w:proofErr w:type="spellStart"/>
-      <w:r>
-        <w:t>Jarkwald</w:t>
-      </w:r>
-      <w:proofErr w:type="spellEnd"/>
+        <w:t>David J. Jarkwald</w:t>
+      </w:r>
     </w:p>
     <w:p>
       <w:pPr>
@@ -8076,15 +7861,7 @@
         <w:ind w:firstLine="360"/>
       </w:pPr>
       <w:r>
-        <w:t xml:space="preserve">Susan Rende Cameron </w:t>
-      </w:r>
-      <w:proofErr w:type="spellStart"/>
-      <w:r>
-        <w:t>Dunkon</w:t>
-      </w:r>
-      <w:proofErr w:type="spellEnd"/>
-      <w:r>
-        <w:t xml:space="preserve"> </w:t>
+        <w:t xml:space="preserve">Susan Rende Cameron Dunkon </w:t>
       </w:r>
       <w:r>
         <w:tab/>
@@ -8174,13 +7951,8 @@
         <w:ind w:firstLine="360"/>
       </w:pPr>
       <w:r>
-        <w:t xml:space="preserve">Linda E. </w:t>
-      </w:r>
-      <w:proofErr w:type="spellStart"/>
-      <w:r>
-        <w:t>Vigis</w:t>
-      </w:r>
-      <w:proofErr w:type="spellEnd"/>
+        <w:t>Linda E. Vigis</w:t>
+      </w:r>
       <w:r>
         <w:t xml:space="preserve">                                                             </w:t>
       </w:r>
@@ -8289,13 +8061,8 @@
         <w:spacing w:after="0"/>
         <w:ind w:firstLine="180"/>
       </w:pPr>
-      <w:proofErr w:type="spellStart"/>
-      <w:r>
-        <w:t>Garhardt</w:t>
-      </w:r>
-      <w:proofErr w:type="spellEnd"/>
-      <w:r>
-        <w:t xml:space="preserve"> Dachtler</w:t>
+      <w:r>
+        <w:t>Garhardt Dachtler</w:t>
       </w:r>
       <w:r>
         <w:t xml:space="preserve">                                                       </w:t>
@@ -8354,21 +8121,8 @@
         <w:spacing w:after="0"/>
         <w:ind w:firstLine="360"/>
       </w:pPr>
-      <w:proofErr w:type="spellStart"/>
-      <w:r>
-        <w:t>Tesharra</w:t>
-      </w:r>
-      <w:proofErr w:type="spellEnd"/>
-      <w:r>
-        <w:t xml:space="preserve"> nee </w:t>
-      </w:r>
-      <w:proofErr w:type="spellStart"/>
-      <w:r>
-        <w:t>Kaiper</w:t>
-      </w:r>
-      <w:proofErr w:type="spellEnd"/>
-      <w:r>
-        <w:t xml:space="preserve"> </w:t>
+      <w:r>
+        <w:t xml:space="preserve">Tesharra nee Kaiper </w:t>
       </w:r>
     </w:p>
     <w:p>
@@ -8691,329 +8445,379 @@
         <w:spacing w:after="0"/>
         <w:ind w:firstLine="180"/>
       </w:pPr>
-      <w:proofErr w:type="spellStart"/>
-      <w:r>
-        <w:t>Khanistha</w:t>
-      </w:r>
-      <w:proofErr w:type="spellEnd"/>
+      <w:r>
+        <w:t xml:space="preserve">Khanistha Kultawatchai </w:t>
+      </w:r>
+      <w:r>
+        <w:tab/>
+      </w:r>
+      <w:r>
+        <w:tab/>
+      </w:r>
+      <w:r>
+        <w:t xml:space="preserve">                  </w:t>
+      </w:r>
+      <w:r>
+        <w:t xml:space="preserve">20 </w:t>
+      </w:r>
+      <w:r>
+        <w:t>Jan.</w:t>
+      </w:r>
+      <w:r>
+        <w:t xml:space="preserve"> 1958 </w:t>
+      </w:r>
+    </w:p>
+    <w:p>
+      <w:pPr>
+        <w:spacing w:after="0"/>
+        <w:ind w:firstLine="360"/>
+      </w:pPr>
+      <w:r>
+        <w:lastRenderedPageBreak/>
+        <w:t>1. Phanida Pfingsten</w:t>
+      </w:r>
+      <w:r>
+        <w:t xml:space="preserve">                                           </w:t>
+      </w:r>
+      <w:r>
+        <w:t xml:space="preserve">20 </w:t>
+      </w:r>
+      <w:r>
+        <w:t>Jan.</w:t>
+      </w:r>
+      <w:r>
+        <w:t xml:space="preserve"> 1984 </w:t>
+      </w:r>
+    </w:p>
+    <w:p>
+      <w:pPr>
+        <w:spacing w:after="0"/>
+        <w:ind w:firstLine="360"/>
+      </w:pPr>
+      <w:r>
+        <w:t xml:space="preserve">2. Kittiphong Pfingsten </w:t>
+      </w:r>
+      <w:r>
+        <w:tab/>
+      </w:r>
+      <w:r>
+        <w:tab/>
+      </w:r>
+      <w:r>
+        <w:t xml:space="preserve">               </w:t>
+      </w:r>
+      <w:r>
+        <w:t xml:space="preserve">2 Aug 1985 </w:t>
+      </w:r>
+    </w:p>
+    <w:p>
+      <w:pPr>
+        <w:spacing w:after="0"/>
+      </w:pPr>
+      <w:r>
+        <w:t>I</w:t>
+      </w:r>
+      <w:r>
+        <w:t>V. Caroline Katharina Maria Pfingsten</w:t>
+      </w:r>
+      <w:r>
+        <w:t xml:space="preserve">                    </w:t>
+      </w:r>
+      <w:r>
+        <w:t xml:space="preserve">23 Jul 1901 </w:t>
+      </w:r>
       <w:r>
         <w:t xml:space="preserve"> </w:t>
       </w:r>
-      <w:proofErr w:type="spellStart"/>
-      <w:r>
-        <w:t>Kultawatchai</w:t>
-      </w:r>
-      <w:proofErr w:type="spellEnd"/>
+      <w:r>
+        <w:t xml:space="preserve">     </w:t>
+      </w:r>
+      <w:r>
+        <w:t>26 Oct 1928</w:t>
+      </w:r>
+      <w:r>
+        <w:t xml:space="preserve">        </w:t>
+      </w:r>
+      <w:r>
+        <w:t xml:space="preserve">22 Jun 1947 </w:t>
+      </w:r>
+    </w:p>
+    <w:p>
+      <w:pPr>
+        <w:spacing w:after="0"/>
+      </w:pPr>
+      <w:r>
+        <w:t>Charles Edward Challstrom</w:t>
+      </w:r>
+      <w:r>
+        <w:t xml:space="preserve">                                      </w:t>
+      </w:r>
+      <w:r>
+        <w:t xml:space="preserve">22 Sep 1884 </w:t>
+      </w:r>
+      <w:r>
+        <w:tab/>
+      </w:r>
+      <w:r>
+        <w:tab/>
+      </w:r>
+      <w:r>
+        <w:tab/>
+      </w:r>
+      <w:r>
+        <w:t xml:space="preserve">29 </w:t>
+      </w:r>
+      <w:r>
+        <w:t>Jan.</w:t>
+      </w:r>
+      <w:r>
+        <w:t xml:space="preserve"> 1947 </w:t>
+      </w:r>
+    </w:p>
+    <w:p>
+      <w:pPr>
+        <w:spacing w:after="0"/>
+        <w:ind w:firstLine="180"/>
+      </w:pPr>
+      <w:r>
+        <w:t>A. Clarence Oliver Challstrom</w:t>
+      </w:r>
+      <w:r>
+        <w:t xml:space="preserve">                                 </w:t>
+      </w:r>
+      <w:r>
+        <w:t xml:space="preserve">8 Apr 1931 </w:t>
+      </w:r>
+      <w:r>
+        <w:tab/>
+      </w:r>
+      <w:r>
+        <w:tab/>
+      </w:r>
+      <w:r>
+        <w:tab/>
+      </w:r>
       <w:r>
         <w:t xml:space="preserve"> </w:t>
       </w:r>
       <w:r>
-        <w:tab/>
-      </w:r>
-      <w:r>
-        <w:tab/>
-      </w:r>
-      <w:r>
-        <w:t xml:space="preserve">                  </w:t>
-      </w:r>
-      <w:r>
-        <w:t xml:space="preserve">20 </w:t>
+        <w:t xml:space="preserve">3 Apr 1937 </w:t>
+      </w:r>
+    </w:p>
+    <w:p>
+      <w:pPr>
+        <w:spacing w:after="0"/>
+        <w:ind w:firstLine="180"/>
+      </w:pPr>
+      <w:r>
+        <w:t xml:space="preserve">B. Charleen Alice Challstrom </w:t>
+      </w:r>
+      <w:r>
+        <w:tab/>
+      </w:r>
+      <w:r>
+        <w:t xml:space="preserve">                               </w:t>
+      </w:r>
+      <w:r>
+        <w:t xml:space="preserve">4 Apr 1935 </w:t>
+      </w:r>
+      <w:r>
+        <w:tab/>
+      </w:r>
+      <w:r>
+        <w:t xml:space="preserve">                            </w:t>
+      </w:r>
+      <w:r>
+        <w:t xml:space="preserve">11 Jun 1955 </w:t>
+      </w:r>
+    </w:p>
+    <w:p>
+      <w:pPr>
+        <w:spacing w:after="0"/>
+        <w:ind w:firstLine="180"/>
+      </w:pPr>
+      <w:r>
+        <w:t xml:space="preserve">Harvey Harold George Greuel </w:t>
+      </w:r>
+      <w:r>
+        <w:tab/>
+      </w:r>
+      <w:r>
+        <w:t xml:space="preserve">                              </w:t>
+      </w:r>
+      <w:r>
+        <w:t>6 Nov 1932</w:t>
+      </w:r>
+      <w:r>
+        <w:t xml:space="preserve">                                   </w:t>
+      </w:r>
+      <w:r>
+        <w:t xml:space="preserve">20 May 1999 </w:t>
+      </w:r>
+    </w:p>
+    <w:p>
+      <w:pPr>
+        <w:spacing w:after="0"/>
+        <w:ind w:firstLine="360"/>
+      </w:pPr>
+      <w:r>
+        <w:t>1. Kimberle Rae Greuel</w:t>
+      </w:r>
+      <w:r>
+        <w:t xml:space="preserve">                                   </w:t>
+      </w:r>
+      <w:r>
+        <w:t xml:space="preserve">     </w:t>
+      </w:r>
+      <w:r>
+        <w:t xml:space="preserve">5 Jun 1956 </w:t>
+      </w:r>
+      <w:r>
+        <w:t xml:space="preserve">     </w:t>
+      </w:r>
+      <w:r>
+        <w:t xml:space="preserve">25 Jun 1982 </w:t>
+      </w:r>
+    </w:p>
+    <w:p>
+      <w:pPr>
+        <w:spacing w:after="0"/>
+        <w:ind w:firstLine="360"/>
+      </w:pPr>
+      <w:r>
+        <w:t>James Lawerence Rhodes</w:t>
+      </w:r>
+      <w:r>
+        <w:t xml:space="preserve">                                  </w:t>
+      </w:r>
+      <w:r>
+        <w:t xml:space="preserve">30 Dec 1945 </w:t>
+      </w:r>
+    </w:p>
+    <w:p>
+      <w:pPr>
+        <w:spacing w:after="0"/>
+        <w:ind w:firstLine="540"/>
+      </w:pPr>
+      <w:r>
+        <w:t>a. Lindsey Maree' Rhodes</w:t>
+      </w:r>
+      <w:r>
+        <w:t xml:space="preserve">                               </w:t>
+      </w:r>
+      <w:r>
+        <w:t xml:space="preserve">12 </w:t>
       </w:r>
       <w:r>
         <w:t>Jan.</w:t>
       </w:r>
       <w:r>
-        <w:t xml:space="preserve"> 1958 </w:t>
-      </w:r>
-    </w:p>
-    <w:p>
-      <w:pPr>
-        <w:spacing w:after="0"/>
-        <w:ind w:firstLine="360"/>
-      </w:pPr>
-      <w:r>
-        <w:lastRenderedPageBreak/>
-        <w:t xml:space="preserve">1. </w:t>
-      </w:r>
-      <w:proofErr w:type="spellStart"/>
-      <w:r>
-        <w:t>Phanida</w:t>
-      </w:r>
-      <w:proofErr w:type="spellEnd"/>
-      <w:r>
-        <w:t xml:space="preserve"> Pfingsten</w:t>
-      </w:r>
-      <w:r>
-        <w:t xml:space="preserve">                                           </w:t>
-      </w:r>
-      <w:r>
-        <w:t xml:space="preserve">20 </w:t>
+        <w:t xml:space="preserve"> 1983 </w:t>
+      </w:r>
+    </w:p>
+    <w:p>
+      <w:pPr>
+        <w:spacing w:after="0"/>
+        <w:ind w:firstLine="720"/>
+      </w:pPr>
+      <w:r>
+        <w:t>(1) Allandra RaeAnn Arechigo</w:t>
+      </w:r>
+      <w:r>
+        <w:t xml:space="preserve">                    </w:t>
+      </w:r>
+      <w:r>
+        <w:t xml:space="preserve">17 Feb 2003 </w:t>
+      </w:r>
+    </w:p>
+    <w:p>
+      <w:pPr>
+        <w:spacing w:after="0"/>
+        <w:ind w:firstLine="900"/>
+      </w:pPr>
+      <w:r>
+        <w:t xml:space="preserve">i) Aminah Enisa Maree Deronjic </w:t>
+      </w:r>
+    </w:p>
+    <w:p>
+      <w:pPr>
+        <w:spacing w:after="0"/>
+        <w:ind w:firstLine="900"/>
+      </w:pPr>
+      <w:r>
+        <w:t>ii) Eastyn James Deronjic</w:t>
+      </w:r>
+      <w:r>
+        <w:t xml:space="preserve">                          </w:t>
+      </w:r>
+      <w:r>
+        <w:t xml:space="preserve">19 </w:t>
       </w:r>
       <w:r>
         <w:t>Jan.</w:t>
       </w:r>
       <w:r>
-        <w:t xml:space="preserve"> 1984 </w:t>
-      </w:r>
-    </w:p>
-    <w:p>
-      <w:pPr>
-        <w:spacing w:after="0"/>
-        <w:ind w:firstLine="360"/>
-      </w:pPr>
-      <w:r>
-        <w:t xml:space="preserve">2. </w:t>
-      </w:r>
-      <w:proofErr w:type="spellStart"/>
-      <w:r>
-        <w:t>Kittiphong</w:t>
-      </w:r>
-      <w:proofErr w:type="spellEnd"/>
-      <w:r>
-        <w:t xml:space="preserve"> Pfingsten </w:t>
-      </w:r>
-      <w:r>
-        <w:tab/>
-      </w:r>
-      <w:r>
-        <w:tab/>
-      </w:r>
-      <w:r>
-        <w:t xml:space="preserve">               </w:t>
-      </w:r>
-      <w:r>
-        <w:t xml:space="preserve">2 Aug 1985 </w:t>
-      </w:r>
-    </w:p>
-    <w:p>
-      <w:pPr>
-        <w:spacing w:after="0"/>
-      </w:pPr>
-      <w:r>
-        <w:t>I</w:t>
-      </w:r>
-      <w:r>
-        <w:t>V. Caroline Katharina Maria Pfingsten</w:t>
-      </w:r>
-      <w:r>
-        <w:t xml:space="preserve">                    </w:t>
-      </w:r>
-      <w:r>
-        <w:t xml:space="preserve">23 Jul 1901 </w:t>
-      </w:r>
-      <w:r>
-        <w:t xml:space="preserve"> </w:t>
-      </w:r>
-      <w:r>
-        <w:t xml:space="preserve">     </w:t>
-      </w:r>
-      <w:r>
-        <w:t>26 Oct 1928</w:t>
-      </w:r>
-      <w:r>
-        <w:t xml:space="preserve">        </w:t>
-      </w:r>
-      <w:r>
-        <w:t xml:space="preserve">22 Jun 1947 </w:t>
-      </w:r>
-    </w:p>
-    <w:p>
-      <w:pPr>
-        <w:spacing w:after="0"/>
-      </w:pPr>
-      <w:r>
-        <w:t xml:space="preserve">Charles Edward </w:t>
-      </w:r>
-      <w:proofErr w:type="spellStart"/>
-      <w:r>
-        <w:t>Challstrom</w:t>
-      </w:r>
-      <w:proofErr w:type="spellEnd"/>
-      <w:r>
-        <w:t xml:space="preserve">                                      </w:t>
-      </w:r>
-      <w:r>
-        <w:t xml:space="preserve">22 Sep 1884 </w:t>
-      </w:r>
-      <w:r>
-        <w:tab/>
-      </w:r>
-      <w:r>
-        <w:tab/>
-      </w:r>
-      <w:r>
-        <w:tab/>
-      </w:r>
-      <w:r>
-        <w:t xml:space="preserve">29 </w:t>
-      </w:r>
-      <w:r>
-        <w:t>Jan.</w:t>
-      </w:r>
-      <w:r>
-        <w:t xml:space="preserve"> 1947 </w:t>
-      </w:r>
-    </w:p>
-    <w:p>
-      <w:pPr>
-        <w:spacing w:after="0"/>
-        <w:ind w:firstLine="180"/>
-      </w:pPr>
-      <w:r>
-        <w:t xml:space="preserve">A. Clarence Oliver </w:t>
-      </w:r>
-      <w:proofErr w:type="spellStart"/>
-      <w:r>
-        <w:t>Challstrom</w:t>
-      </w:r>
-      <w:proofErr w:type="spellEnd"/>
-      <w:r>
-        <w:t xml:space="preserve">                                 </w:t>
-      </w:r>
-      <w:r>
-        <w:t xml:space="preserve">8 Apr 1931 </w:t>
-      </w:r>
-      <w:r>
-        <w:tab/>
-      </w:r>
-      <w:r>
-        <w:tab/>
-      </w:r>
-      <w:r>
-        <w:tab/>
-      </w:r>
-      <w:r>
-        <w:t xml:space="preserve"> </w:t>
-      </w:r>
-      <w:r>
-        <w:t xml:space="preserve">3 Apr 1937 </w:t>
-      </w:r>
-    </w:p>
-    <w:p>
-      <w:pPr>
-        <w:spacing w:after="0"/>
-        <w:ind w:firstLine="180"/>
-      </w:pPr>
-      <w:r>
-        <w:t xml:space="preserve">B. </w:t>
-      </w:r>
-      <w:proofErr w:type="spellStart"/>
-      <w:r>
-        <w:t>Charleen</w:t>
-      </w:r>
-      <w:proofErr w:type="spellEnd"/>
-      <w:r>
-        <w:t xml:space="preserve"> Alice </w:t>
-      </w:r>
-      <w:proofErr w:type="spellStart"/>
-      <w:r>
-        <w:t>Challstrom</w:t>
-      </w:r>
-      <w:proofErr w:type="spellEnd"/>
-      <w:r>
-        <w:t xml:space="preserve"> </w:t>
-      </w:r>
-      <w:r>
-        <w:tab/>
+        <w:t xml:space="preserve"> 2021 </w:t>
+      </w:r>
+    </w:p>
+    <w:p>
+      <w:pPr>
+        <w:spacing w:after="0"/>
+        <w:ind w:firstLine="900"/>
+      </w:pPr>
+      <w:r>
+        <w:t>iii) Amina Anisa Maree Deronjic</w:t>
+      </w:r>
+      <w:r>
+        <w:t xml:space="preserve">                </w:t>
+      </w:r>
+      <w:r>
+        <w:t xml:space="preserve">1 Jun 2023 </w:t>
+      </w:r>
+    </w:p>
+    <w:p>
+      <w:pPr>
+        <w:spacing w:after="0"/>
+        <w:ind w:firstLine="720"/>
+      </w:pPr>
+      <w:r>
+        <w:t>(2) Leyaunna Alice Maree' Arechigo</w:t>
+      </w:r>
+      <w:r>
+        <w:t xml:space="preserve">             </w:t>
+      </w:r>
+      <w:r>
+        <w:t xml:space="preserve">6 Oct 2006 </w:t>
+      </w:r>
+    </w:p>
+    <w:p>
+      <w:pPr>
+        <w:spacing w:after="0"/>
+        <w:ind w:firstLine="540"/>
+      </w:pPr>
+      <w:r>
+        <w:t>b. Nicole Lyne Rhodes</w:t>
+      </w:r>
+      <w:r>
+        <w:t xml:space="preserve">                                       </w:t>
+      </w:r>
+      <w:r>
+        <w:t xml:space="preserve">18 Oct 1984 </w:t>
+      </w:r>
+    </w:p>
+    <w:p>
+      <w:pPr>
+        <w:spacing w:after="0"/>
+        <w:ind w:firstLine="720"/>
+      </w:pPr>
+      <w:r>
+        <w:t>(1) Kalani James Rhodes</w:t>
       </w:r>
       <w:r>
         <w:t xml:space="preserve">                               </w:t>
       </w:r>
       <w:r>
-        <w:t xml:space="preserve">4 Apr 1935 </w:t>
-      </w:r>
-      <w:r>
-        <w:tab/>
-      </w:r>
-      <w:r>
-        <w:t xml:space="preserve">                            </w:t>
-      </w:r>
-      <w:r>
-        <w:t xml:space="preserve">11 Jun 1955 </w:t>
-      </w:r>
-    </w:p>
-    <w:p>
-      <w:pPr>
-        <w:spacing w:after="0"/>
-        <w:ind w:firstLine="180"/>
-      </w:pPr>
-      <w:r>
-        <w:t xml:space="preserve">Harvey Harold George Greuel </w:t>
-      </w:r>
-      <w:r>
-        <w:tab/>
-      </w:r>
-      <w:r>
-        <w:t xml:space="preserve">                              </w:t>
-      </w:r>
-      <w:r>
-        <w:t>6 Nov 1932</w:t>
-      </w:r>
-      <w:r>
-        <w:t xml:space="preserve">                                   </w:t>
-      </w:r>
-      <w:r>
-        <w:t xml:space="preserve">20 May 1999 </w:t>
-      </w:r>
-    </w:p>
-    <w:p>
-      <w:pPr>
-        <w:spacing w:after="0"/>
-        <w:ind w:firstLine="360"/>
-      </w:pPr>
-      <w:r>
-        <w:t>1. Kimberle Rae Greuel</w:t>
-      </w:r>
-      <w:r>
-        <w:t xml:space="preserve">                                   </w:t>
-      </w:r>
-      <w:r>
-        <w:t xml:space="preserve">     </w:t>
-      </w:r>
-      <w:r>
-        <w:t xml:space="preserve">5 Jun 1956 </w:t>
-      </w:r>
-      <w:r>
-        <w:t xml:space="preserve">     </w:t>
-      </w:r>
-      <w:r>
-        <w:t xml:space="preserve">25 Jun 1982 </w:t>
-      </w:r>
-    </w:p>
-    <w:p>
-      <w:pPr>
-        <w:spacing w:after="0"/>
-        <w:ind w:firstLine="360"/>
-      </w:pPr>
-      <w:r>
-        <w:t>James Lawerence Rhodes</w:t>
-      </w:r>
-      <w:r>
-        <w:t xml:space="preserve">                                  </w:t>
-      </w:r>
-      <w:r>
-        <w:t xml:space="preserve">30 Dec 1945 </w:t>
-      </w:r>
-    </w:p>
-    <w:p>
-      <w:pPr>
-        <w:spacing w:after="0"/>
-        <w:ind w:firstLine="540"/>
-      </w:pPr>
-      <w:r>
-        <w:t>a. Lindsey Maree' Rhodes</w:t>
-      </w:r>
-      <w:r>
-        <w:t xml:space="preserve">                               </w:t>
-      </w:r>
-      <w:r>
-        <w:t xml:space="preserve">12 </w:t>
-      </w:r>
-      <w:r>
-        <w:t>Jan.</w:t>
-      </w:r>
-      <w:r>
-        <w:t xml:space="preserve"> 1983 </w:t>
+        <w:t xml:space="preserve">19 Aug 2015 </w:t>
       </w:r>
     </w:p>
     <w:p>
@@ -9022,177 +8826,7 @@
         <w:ind w:firstLine="720"/>
       </w:pPr>
       <w:r>
-        <w:t xml:space="preserve">(1) Allandra </w:t>
-      </w:r>
-      <w:proofErr w:type="spellStart"/>
-      <w:r>
-        <w:t>RaeAnn</w:t>
-      </w:r>
-      <w:proofErr w:type="spellEnd"/>
-      <w:r>
-        <w:t xml:space="preserve"> </w:t>
-      </w:r>
-      <w:proofErr w:type="spellStart"/>
-      <w:r>
-        <w:t>Arechigo</w:t>
-      </w:r>
-      <w:proofErr w:type="spellEnd"/>
-      <w:r>
-        <w:t xml:space="preserve">                    </w:t>
-      </w:r>
-      <w:r>
-        <w:t xml:space="preserve">17 Feb 2003 </w:t>
-      </w:r>
-    </w:p>
-    <w:p>
-      <w:pPr>
-        <w:spacing w:after="0"/>
-        <w:ind w:firstLine="900"/>
-      </w:pPr>
-      <w:proofErr w:type="spellStart"/>
-      <w:r>
-        <w:t>i</w:t>
-      </w:r>
-      <w:proofErr w:type="spellEnd"/>
-      <w:r>
-        <w:t xml:space="preserve">) Aminah </w:t>
-      </w:r>
-      <w:proofErr w:type="spellStart"/>
-      <w:r>
-        <w:t>Enisa</w:t>
-      </w:r>
-      <w:proofErr w:type="spellEnd"/>
-      <w:r>
-        <w:t xml:space="preserve"> Maree </w:t>
-      </w:r>
-      <w:proofErr w:type="spellStart"/>
-      <w:r>
-        <w:t>Deronjic</w:t>
-      </w:r>
-      <w:proofErr w:type="spellEnd"/>
-      <w:r>
-        <w:t xml:space="preserve"> </w:t>
-      </w:r>
-    </w:p>
-    <w:p>
-      <w:pPr>
-        <w:spacing w:after="0"/>
-        <w:ind w:firstLine="900"/>
-      </w:pPr>
-      <w:r>
-        <w:t xml:space="preserve">ii) Eastyn James </w:t>
-      </w:r>
-      <w:proofErr w:type="spellStart"/>
-      <w:r>
-        <w:t>Deronjic</w:t>
-      </w:r>
-      <w:proofErr w:type="spellEnd"/>
-      <w:r>
-        <w:t xml:space="preserve">                          </w:t>
-      </w:r>
-      <w:r>
-        <w:t xml:space="preserve">19 </w:t>
-      </w:r>
-      <w:r>
-        <w:t>Jan.</w:t>
-      </w:r>
-      <w:r>
-        <w:t xml:space="preserve"> 2021 </w:t>
-      </w:r>
-    </w:p>
-    <w:p>
-      <w:pPr>
-        <w:spacing w:after="0"/>
-        <w:ind w:firstLine="900"/>
-      </w:pPr>
-      <w:r>
-        <w:t xml:space="preserve">iii) Amina Anisa Maree </w:t>
-      </w:r>
-      <w:proofErr w:type="spellStart"/>
-      <w:r>
-        <w:t>Deronjic</w:t>
-      </w:r>
-      <w:proofErr w:type="spellEnd"/>
-      <w:r>
-        <w:t xml:space="preserve">                </w:t>
-      </w:r>
-      <w:r>
-        <w:t xml:space="preserve">1 Jun 2023 </w:t>
-      </w:r>
-    </w:p>
-    <w:p>
-      <w:pPr>
-        <w:spacing w:after="0"/>
-        <w:ind w:firstLine="720"/>
-      </w:pPr>
-      <w:r>
-        <w:t xml:space="preserve">(2) </w:t>
-      </w:r>
-      <w:proofErr w:type="spellStart"/>
-      <w:r>
-        <w:t>Leyaunna</w:t>
-      </w:r>
-      <w:proofErr w:type="spellEnd"/>
-      <w:r>
-        <w:t xml:space="preserve"> Alice Maree' </w:t>
-      </w:r>
-      <w:proofErr w:type="spellStart"/>
-      <w:r>
-        <w:t>Arechigo</w:t>
-      </w:r>
-      <w:proofErr w:type="spellEnd"/>
-      <w:r>
-        <w:t xml:space="preserve">             </w:t>
-      </w:r>
-      <w:r>
-        <w:t xml:space="preserve">6 Oct 2006 </w:t>
-      </w:r>
-    </w:p>
-    <w:p>
-      <w:pPr>
-        <w:spacing w:after="0"/>
-        <w:ind w:firstLine="540"/>
-      </w:pPr>
-      <w:r>
-        <w:t>b. Nicole Lyne Rhodes</w:t>
-      </w:r>
-      <w:r>
-        <w:t xml:space="preserve">                                       </w:t>
-      </w:r>
-      <w:r>
-        <w:t xml:space="preserve">18 Oct 1984 </w:t>
-      </w:r>
-    </w:p>
-    <w:p>
-      <w:pPr>
-        <w:spacing w:after="0"/>
-        <w:ind w:firstLine="720"/>
-      </w:pPr>
-      <w:r>
-        <w:t>(1) Kalani James Rhodes</w:t>
-      </w:r>
-      <w:r>
-        <w:t xml:space="preserve">                               </w:t>
-      </w:r>
-      <w:r>
-        <w:t xml:space="preserve">19 Aug 2015 </w:t>
-      </w:r>
-    </w:p>
-    <w:p>
-      <w:pPr>
-        <w:spacing w:after="0"/>
-        <w:ind w:firstLine="720"/>
-      </w:pPr>
-      <w:r>
-        <w:t xml:space="preserve">(2) </w:t>
-      </w:r>
-      <w:proofErr w:type="spellStart"/>
-      <w:r>
-        <w:t>RaeLyn</w:t>
-      </w:r>
-      <w:proofErr w:type="spellEnd"/>
-      <w:r>
-        <w:t xml:space="preserve"> Melody Rhodes</w:t>
+        <w:t>(2) RaeLyn Melody Rhodes</w:t>
       </w:r>
       <w:r>
         <w:t xml:space="preserve">                           </w:t>
@@ -9474,13 +9108,8 @@
         <w:ind w:firstLine="180"/>
       </w:pPr>
       <w:r>
-        <w:t xml:space="preserve">C. Alvin Carl </w:t>
-      </w:r>
-      <w:proofErr w:type="spellStart"/>
-      <w:r>
-        <w:t>Challstrom</w:t>
-      </w:r>
-      <w:proofErr w:type="spellEnd"/>
+        <w:t>C. Alvin Carl Challstrom</w:t>
+      </w:r>
       <w:r>
         <w:t xml:space="preserve">                                               </w:t>
       </w:r>
@@ -9530,13 +9159,8 @@
         <w:ind w:firstLine="360"/>
       </w:pPr>
       <w:r>
-        <w:t xml:space="preserve">1. Traci Jo </w:t>
-      </w:r>
-      <w:proofErr w:type="spellStart"/>
-      <w:r>
-        <w:t>Challstrom</w:t>
-      </w:r>
-      <w:proofErr w:type="spellEnd"/>
+        <w:t>1. Traci Jo Challstrom</w:t>
+      </w:r>
       <w:r>
         <w:t xml:space="preserve">                                                </w:t>
       </w:r>
@@ -9556,13 +9180,8 @@
         <w:ind w:firstLine="360"/>
       </w:pPr>
       <w:r>
-        <w:t xml:space="preserve">Daniel Marvin </w:t>
-      </w:r>
-      <w:proofErr w:type="spellStart"/>
-      <w:r>
-        <w:t>Kjelshus</w:t>
-      </w:r>
-      <w:proofErr w:type="spellEnd"/>
+        <w:t>Daniel Marvin Kjelshus</w:t>
+      </w:r>
       <w:r>
         <w:t xml:space="preserve">                                           </w:t>
       </w:r>
@@ -9576,13 +9195,8 @@
         <w:ind w:firstLine="540"/>
       </w:pPr>
       <w:r>
-        <w:t xml:space="preserve">a. Robert Alvin </w:t>
-      </w:r>
-      <w:proofErr w:type="spellStart"/>
-      <w:r>
-        <w:t>Kjelshus</w:t>
-      </w:r>
-      <w:proofErr w:type="spellEnd"/>
+        <w:t>a. Robert Alvin Kjelshus</w:t>
+      </w:r>
       <w:r>
         <w:t xml:space="preserve">                                      </w:t>
       </w:r>
@@ -9596,13 +9210,8 @@
         <w:ind w:firstLine="540"/>
       </w:pPr>
       <w:r>
-        <w:t xml:space="preserve">b. Patrick Charles </w:t>
-      </w:r>
-      <w:proofErr w:type="spellStart"/>
-      <w:r>
-        <w:t>Kjelshus</w:t>
-      </w:r>
-      <w:proofErr w:type="spellEnd"/>
+        <w:t>b. Patrick Charles Kjelshus</w:t>
+      </w:r>
       <w:r>
         <w:t xml:space="preserve">                                 </w:t>
       </w:r>
@@ -9616,13 +9225,8 @@
         <w:ind w:firstLine="360"/>
       </w:pPr>
       <w:r>
-        <w:t xml:space="preserve">2. Charles Edgar </w:t>
-      </w:r>
-      <w:proofErr w:type="spellStart"/>
-      <w:r>
-        <w:t>Challstrom</w:t>
-      </w:r>
-      <w:proofErr w:type="spellEnd"/>
+        <w:t>2. Charles Edgar Challstrom</w:t>
+      </w:r>
       <w:r>
         <w:t xml:space="preserve">                                     </w:t>
       </w:r>
@@ -9663,13 +9267,8 @@
         <w:t>a.</w:t>
       </w:r>
       <w:r>
-        <w:t xml:space="preserve"> Emerie-Jo Monica </w:t>
-      </w:r>
-      <w:proofErr w:type="spellStart"/>
-      <w:r>
-        <w:t>Challstrom</w:t>
-      </w:r>
-      <w:proofErr w:type="spellEnd"/>
+        <w:t xml:space="preserve"> Emerie-Jo Monica Challstrom</w:t>
+      </w:r>
       <w:r>
         <w:t xml:space="preserve">                       </w:t>
       </w:r>
@@ -9689,13 +9288,8 @@
         <w:t>b.</w:t>
       </w:r>
       <w:r>
-        <w:t xml:space="preserve"> Greyson Blaine </w:t>
-      </w:r>
-      <w:proofErr w:type="spellStart"/>
-      <w:r>
-        <w:t>Challstrom</w:t>
-      </w:r>
-      <w:proofErr w:type="spellEnd"/>
+        <w:t xml:space="preserve"> Greyson Blaine Challstrom</w:t>
+      </w:r>
       <w:r>
         <w:t xml:space="preserve">                             </w:t>
       </w:r>
@@ -9715,13 +9309,8 @@
         <w:t>c.</w:t>
       </w:r>
       <w:r>
-        <w:t xml:space="preserve"> Calvin Edgar Banx </w:t>
-      </w:r>
-      <w:proofErr w:type="spellStart"/>
-      <w:r>
-        <w:t>Challstrom</w:t>
-      </w:r>
-      <w:proofErr w:type="spellEnd"/>
+        <w:t xml:space="preserve"> Calvin Edgar Banx Challstrom</w:t>
+      </w:r>
       <w:r>
         <w:t xml:space="preserve">                         </w:t>
       </w:r>
@@ -9817,15 +9406,7 @@
         <w:ind w:firstLine="180"/>
       </w:pPr>
       <w:r>
-        <w:t xml:space="preserve">B. Robert </w:t>
-      </w:r>
-      <w:proofErr w:type="spellStart"/>
-      <w:r>
-        <w:t>ElRoy</w:t>
-      </w:r>
-      <w:proofErr w:type="spellEnd"/>
-      <w:r>
-        <w:t xml:space="preserve"> Schobinger</w:t>
+        <w:t>B. Robert ElRoy Schobinger</w:t>
       </w:r>
       <w:r>
         <w:t xml:space="preserve">                                   </w:t>
@@ -9897,13 +9478,8 @@
         <w:ind w:firstLine="360"/>
       </w:pPr>
       <w:r>
-        <w:t xml:space="preserve">Judy Ann </w:t>
-      </w:r>
-      <w:proofErr w:type="spellStart"/>
-      <w:r>
-        <w:t>Bakkerus</w:t>
-      </w:r>
-      <w:proofErr w:type="spellEnd"/>
+        <w:t>Judy Ann Bakkerus</w:t>
+      </w:r>
       <w:r>
         <w:t xml:space="preserve">                                               </w:t>
       </w:r>
@@ -10154,13 +9730,8 @@
         <w:ind w:firstLine="540"/>
       </w:pPr>
       <w:r>
-        <w:t xml:space="preserve">Amber Maire </w:t>
-      </w:r>
-      <w:proofErr w:type="spellStart"/>
-      <w:r>
-        <w:t>Deoliviera</w:t>
-      </w:r>
-      <w:proofErr w:type="spellEnd"/>
+        <w:t>Amber Maire Deoliviera</w:t>
+      </w:r>
       <w:r>
         <w:t xml:space="preserve">                                       </w:t>
       </w:r>
@@ -10970,13 +10541,8 @@
         <w:ind w:firstLine="540"/>
       </w:pPr>
       <w:r>
-        <w:t xml:space="preserve">Christine </w:t>
-      </w:r>
-      <w:proofErr w:type="spellStart"/>
-      <w:r>
-        <w:t>Eithier</w:t>
-      </w:r>
-      <w:proofErr w:type="spellEnd"/>
+        <w:t>Christine Eithier</w:t>
+      </w:r>
       <w:r>
         <w:t xml:space="preserve">                                                     </w:t>
       </w:r>
@@ -11056,15 +10622,7 @@
         <w:ind w:firstLine="720"/>
       </w:pPr>
       <w:r>
-        <w:t xml:space="preserve">(2) Login </w:t>
-      </w:r>
-      <w:proofErr w:type="spellStart"/>
-      <w:r>
-        <w:t>Eurach</w:t>
-      </w:r>
-      <w:proofErr w:type="spellEnd"/>
-      <w:r>
-        <w:t xml:space="preserve"> Jensen</w:t>
+        <w:t>(2) Login Eurach Jensen</w:t>
       </w:r>
       <w:r>
         <w:t xml:space="preserve">                                   </w:t>
@@ -11599,13 +11157,8 @@
         <w:spacing w:after="0"/>
         <w:ind w:firstLine="360"/>
       </w:pPr>
-      <w:proofErr w:type="spellStart"/>
-      <w:r>
-        <w:t>Lesyle</w:t>
-      </w:r>
-      <w:proofErr w:type="spellEnd"/>
-      <w:r>
-        <w:t xml:space="preserve"> Carole Estes</w:t>
+      <w:r>
+        <w:t>Lesyle Carole Estes</w:t>
       </w:r>
       <w:r>
         <w:t xml:space="preserve">                                              </w:t>
@@ -11860,15 +11413,7 @@
         <w:ind w:firstLine="540"/>
       </w:pPr>
       <w:r>
-        <w:t xml:space="preserve">b. Alesha </w:t>
-      </w:r>
-      <w:proofErr w:type="spellStart"/>
-      <w:r>
-        <w:t>Yvettea</w:t>
-      </w:r>
-      <w:proofErr w:type="spellEnd"/>
-      <w:r>
-        <w:t xml:space="preserve"> Daniel</w:t>
+        <w:t>b. Alesha Yvettea Daniel</w:t>
       </w:r>
       <w:r>
         <w:t xml:space="preserve">                                    </w:t>
@@ -11969,13 +11514,8 @@
         <w:spacing w:after="0"/>
         <w:ind w:firstLine="900"/>
       </w:pPr>
-      <w:proofErr w:type="spellStart"/>
-      <w:r>
-        <w:t>i</w:t>
-      </w:r>
-      <w:proofErr w:type="spellEnd"/>
-      <w:r>
-        <w:t>) Amber A Lise Hage</w:t>
+      <w:r>
+        <w:t>i) Amber A Lise Hage</w:t>
       </w:r>
       <w:r>
         <w:t xml:space="preserve">                                 </w:t>
@@ -12128,15 +11668,7 @@
         <w:ind w:firstLine="540"/>
       </w:pPr>
       <w:r>
-        <w:t xml:space="preserve">a. Michael </w:t>
-      </w:r>
-      <w:proofErr w:type="spellStart"/>
-      <w:r>
-        <w:t>Appolo</w:t>
-      </w:r>
-      <w:proofErr w:type="spellEnd"/>
-      <w:r>
-        <w:t xml:space="preserve"> Malloy Jensen</w:t>
+        <w:t>a. Michael Appolo Malloy Jensen</w:t>
       </w:r>
       <w:r>
         <w:t xml:space="preserve">                      </w:t>
@@ -12157,128 +11689,120 @@
         <w:ind w:firstLine="540"/>
       </w:pPr>
       <w:r>
-        <w:t xml:space="preserve">Terri Marie </w:t>
-      </w:r>
-      <w:proofErr w:type="spellStart"/>
-      <w:r>
-        <w:t>Kinnecom</w:t>
-      </w:r>
-      <w:proofErr w:type="spellEnd"/>
+        <w:t xml:space="preserve">Terri Marie Kinnecom </w:t>
+      </w:r>
+      <w:r>
+        <w:tab/>
+      </w:r>
+      <w:r>
+        <w:tab/>
+      </w:r>
+      <w:r>
+        <w:t xml:space="preserve">                  </w:t>
+      </w:r>
+      <w:r>
+        <w:t xml:space="preserve">12 Feb 1972 </w:t>
+      </w:r>
+    </w:p>
+    <w:p>
+      <w:pPr>
+        <w:spacing w:after="0"/>
+        <w:ind w:firstLine="720"/>
+      </w:pPr>
+      <w:r>
+        <w:t xml:space="preserve">(1) Piper Elizabeth Jensen </w:t>
+      </w:r>
+      <w:r>
+        <w:tab/>
+      </w:r>
+      <w:r>
+        <w:t xml:space="preserve">                    </w:t>
+      </w:r>
+      <w:r>
+        <w:t xml:space="preserve">7 Feb 2006 </w:t>
+      </w:r>
+    </w:p>
+    <w:p>
+      <w:pPr>
+        <w:spacing w:after="0"/>
+        <w:ind w:firstLine="720"/>
+      </w:pPr>
+      <w:r>
+        <w:t xml:space="preserve">(2) Austin Riley Jensen </w:t>
+      </w:r>
+      <w:r>
+        <w:tab/>
+      </w:r>
+      <w:r>
+        <w:tab/>
+      </w:r>
+      <w:r>
+        <w:t xml:space="preserve">                  </w:t>
+      </w:r>
+      <w:r>
+        <w:t xml:space="preserve">16 Sep 2009 </w:t>
+      </w:r>
+    </w:p>
+    <w:p>
+      <w:pPr>
+        <w:spacing w:after="0"/>
+        <w:ind w:firstLine="540"/>
+      </w:pPr>
+      <w:r>
+        <w:t>b. Anthony Alan Carton</w:t>
+      </w:r>
+      <w:r>
+        <w:t xml:space="preserve">                                      </w:t>
+      </w:r>
+      <w:r>
+        <w:t>29 Sep 1984</w:t>
+      </w:r>
+      <w:r>
+        <w:t xml:space="preserve">      </w:t>
+      </w:r>
+      <w:r>
+        <w:t xml:space="preserve">3 Jun 2018 </w:t>
+      </w:r>
+    </w:p>
+    <w:p>
+      <w:pPr>
+        <w:spacing w:after="0"/>
+        <w:ind w:firstLine="540"/>
+      </w:pPr>
+      <w:r>
+        <w:t>Nicole Ray Taylor</w:t>
+      </w:r>
+      <w:r>
+        <w:t xml:space="preserve">                                                   </w:t>
+      </w:r>
+      <w:r>
+        <w:t xml:space="preserve">8 Mar 1987 </w:t>
+      </w:r>
+    </w:p>
+    <w:p>
+      <w:pPr>
+        <w:spacing w:after="0"/>
+        <w:ind w:firstLine="540"/>
+      </w:pPr>
+      <w:r>
+        <w:t>c. Nicholas Alexander Carton</w:t>
+      </w:r>
+      <w:r>
+        <w:t xml:space="preserve">                       </w:t>
+      </w:r>
+      <w:r>
+        <w:t xml:space="preserve">     </w:t>
+      </w:r>
+      <w:r>
+        <w:t xml:space="preserve">10 Dec 1986 </w:t>
+      </w:r>
+      <w:r>
+        <w:tab/>
+      </w:r>
       <w:r>
         <w:t xml:space="preserve"> </w:t>
       </w:r>
       <w:r>
-        <w:tab/>
-      </w:r>
-      <w:r>
-        <w:tab/>
-      </w:r>
-      <w:r>
-        <w:t xml:space="preserve">                  </w:t>
-      </w:r>
-      <w:r>
-        <w:t xml:space="preserve">12 Feb 1972 </w:t>
-      </w:r>
-    </w:p>
-    <w:p>
-      <w:pPr>
-        <w:spacing w:after="0"/>
-        <w:ind w:firstLine="720"/>
-      </w:pPr>
-      <w:r>
-        <w:t xml:space="preserve">(1) Piper Elizabeth Jensen </w:t>
-      </w:r>
-      <w:r>
-        <w:tab/>
-      </w:r>
-      <w:r>
-        <w:t xml:space="preserve">                    </w:t>
-      </w:r>
-      <w:r>
-        <w:t xml:space="preserve">7 Feb 2006 </w:t>
-      </w:r>
-    </w:p>
-    <w:p>
-      <w:pPr>
-        <w:spacing w:after="0"/>
-        <w:ind w:firstLine="720"/>
-      </w:pPr>
-      <w:r>
-        <w:t xml:space="preserve">(2) Austin Riley Jensen </w:t>
-      </w:r>
-      <w:r>
-        <w:tab/>
-      </w:r>
-      <w:r>
-        <w:tab/>
-      </w:r>
-      <w:r>
-        <w:t xml:space="preserve">                  </w:t>
-      </w:r>
-      <w:r>
-        <w:t xml:space="preserve">16 Sep 2009 </w:t>
-      </w:r>
-    </w:p>
-    <w:p>
-      <w:pPr>
-        <w:spacing w:after="0"/>
-        <w:ind w:firstLine="540"/>
-      </w:pPr>
-      <w:r>
-        <w:t>b. Anthony Alan Carton</w:t>
-      </w:r>
-      <w:r>
-        <w:t xml:space="preserve">                                      </w:t>
-      </w:r>
-      <w:r>
-        <w:t>29 Sep 1984</w:t>
-      </w:r>
-      <w:r>
-        <w:t xml:space="preserve">      </w:t>
-      </w:r>
-      <w:r>
-        <w:t xml:space="preserve">3 Jun 2018 </w:t>
-      </w:r>
-    </w:p>
-    <w:p>
-      <w:pPr>
-        <w:spacing w:after="0"/>
-        <w:ind w:firstLine="540"/>
-      </w:pPr>
-      <w:r>
-        <w:t>Nicole Ray Taylor</w:t>
-      </w:r>
-      <w:r>
-        <w:t xml:space="preserve">                                                   </w:t>
-      </w:r>
-      <w:r>
-        <w:t xml:space="preserve">8 Mar 1987 </w:t>
-      </w:r>
-    </w:p>
-    <w:p>
-      <w:pPr>
-        <w:spacing w:after="0"/>
-        <w:ind w:firstLine="540"/>
-      </w:pPr>
-      <w:r>
-        <w:t>c. Nicholas Alexander Carton</w:t>
-      </w:r>
-      <w:r>
-        <w:t xml:space="preserve">                       </w:t>
-      </w:r>
-      <w:r>
-        <w:t xml:space="preserve">     </w:t>
-      </w:r>
-      <w:r>
-        <w:t xml:space="preserve">10 Dec 1986 </w:t>
-      </w:r>
-      <w:r>
-        <w:tab/>
-      </w:r>
-      <w:r>
-        <w:t xml:space="preserve"> </w:t>
-      </w:r>
-      <w:r>
         <w:t xml:space="preserve">20 Dec 2013 </w:t>
       </w:r>
     </w:p>
@@ -12288,15 +11812,7 @@
         <w:ind w:firstLine="540"/>
       </w:pPr>
       <w:r>
-        <w:t xml:space="preserve">Erin </w:t>
-      </w:r>
-      <w:proofErr w:type="spellStart"/>
-      <w:r>
-        <w:t>MacKenzie</w:t>
-      </w:r>
-      <w:proofErr w:type="spellEnd"/>
-      <w:r>
-        <w:t xml:space="preserve"> Kelleher</w:t>
+        <w:t>Erin MacKenzie Kelleher</w:t>
       </w:r>
       <w:r>
         <w:t xml:space="preserve">                                    </w:t>
@@ -12444,13 +11960,8 @@
         <w:ind w:firstLine="360"/>
       </w:pPr>
       <w:r>
-        <w:t xml:space="preserve">Deborah Sue </w:t>
-      </w:r>
-      <w:proofErr w:type="spellStart"/>
-      <w:r>
-        <w:t>Stackonis</w:t>
-      </w:r>
-      <w:proofErr w:type="spellEnd"/>
+        <w:t>Deborah Sue Stackonis</w:t>
+      </w:r>
       <w:r>
         <w:t xml:space="preserve">                                      </w:t>
       </w:r>
@@ -12536,15 +12047,7 @@
         <w:ind w:firstLine="720"/>
       </w:pPr>
       <w:r>
-        <w:t xml:space="preserve">(1) </w:t>
-      </w:r>
-      <w:proofErr w:type="spellStart"/>
-      <w:r>
-        <w:t>Gunnac</w:t>
-      </w:r>
-      <w:proofErr w:type="spellEnd"/>
-      <w:r>
-        <w:t xml:space="preserve"> Ray Jensen</w:t>
+        <w:t>(1) Gunnac Ray Jensen</w:t>
       </w:r>
       <w:r>
         <w:t xml:space="preserve">                                </w:t>
@@ -12559,15 +12062,7 @@
         <w:ind w:firstLine="720"/>
       </w:pPr>
       <w:r>
-        <w:t xml:space="preserve">(2) </w:t>
-      </w:r>
-      <w:proofErr w:type="spellStart"/>
-      <w:r>
-        <w:t>Ragnor</w:t>
-      </w:r>
-      <w:proofErr w:type="spellEnd"/>
-      <w:r>
-        <w:t xml:space="preserve"> Brok Jensen</w:t>
+        <w:t>(2) Ragnor Brok Jensen</w:t>
       </w:r>
       <w:r>
         <w:t xml:space="preserve">                               </w:t>
@@ -12682,15 +12177,7 @@
         <w:spacing w:after="0"/>
       </w:pPr>
       <w:r>
-        <w:t xml:space="preserve">Anna </w:t>
-      </w:r>
-      <w:proofErr w:type="spellStart"/>
-      <w:r>
-        <w:t>Sprogis</w:t>
-      </w:r>
-      <w:proofErr w:type="spellEnd"/>
-      <w:r>
-        <w:t xml:space="preserve"> </w:t>
+        <w:t xml:space="preserve">Anna Sprogis </w:t>
       </w:r>
       <w:r>
         <w:tab/>
@@ -12735,15 +12222,7 @@
         <w:ind w:firstLine="180"/>
       </w:pPr>
       <w:r>
-        <w:t xml:space="preserve">A. Baiba </w:t>
-      </w:r>
-      <w:proofErr w:type="spellStart"/>
-      <w:r>
-        <w:t>Sprogis</w:t>
-      </w:r>
-      <w:proofErr w:type="spellEnd"/>
-      <w:r>
-        <w:t xml:space="preserve"> Pfingsten</w:t>
+        <w:t>A. Baiba Sprogis Pfingsten</w:t>
       </w:r>
       <w:r>
         <w:t xml:space="preserve">                                     </w:t>
@@ -13422,13 +12901,8 @@
         <w:ind w:firstLine="180"/>
       </w:pPr>
       <w:r>
-        <w:t xml:space="preserve">Patricia </w:t>
-      </w:r>
-      <w:proofErr w:type="spellStart"/>
-      <w:r>
-        <w:t>O'Marro</w:t>
-      </w:r>
-      <w:proofErr w:type="spellEnd"/>
+        <w:t>Patricia O'Marro</w:t>
+      </w:r>
       <w:r>
         <w:t xml:space="preserve">                                                           </w:t>
       </w:r>
@@ -13484,13 +12958,8 @@
         <w:ind w:firstLine="360"/>
       </w:pPr>
       <w:r>
-        <w:t xml:space="preserve">Peggy Diane </w:t>
-      </w:r>
-      <w:proofErr w:type="spellStart"/>
-      <w:r>
-        <w:t>Wowers</w:t>
-      </w:r>
-      <w:proofErr w:type="spellEnd"/>
+        <w:t>Peggy Diane Wowers</w:t>
+      </w:r>
       <w:r>
         <w:t xml:space="preserve">                                               </w:t>
       </w:r>
@@ -13648,15 +13117,7 @@
         <w:ind w:firstLine="720"/>
       </w:pPr>
       <w:r>
-        <w:t xml:space="preserve">(3) </w:t>
-      </w:r>
-      <w:proofErr w:type="spellStart"/>
-      <w:r>
-        <w:t>Leeham</w:t>
-      </w:r>
-      <w:proofErr w:type="spellEnd"/>
-      <w:r>
-        <w:t xml:space="preserve"> Rodney Wilson </w:t>
+        <w:t xml:space="preserve">(3) Leeham Rodney Wilson </w:t>
       </w:r>
       <w:r>
         <w:tab/>
@@ -13713,15 +13174,7 @@
         <w:ind w:firstLine="720"/>
       </w:pPr>
       <w:r>
-        <w:t xml:space="preserve">(1) Beau </w:t>
-      </w:r>
-      <w:proofErr w:type="spellStart"/>
-      <w:r>
-        <w:t>Bermae</w:t>
-      </w:r>
-      <w:proofErr w:type="spellEnd"/>
-      <w:r>
-        <w:t xml:space="preserve"> Lien </w:t>
+        <w:t xml:space="preserve">(1) Beau Bermae Lien </w:t>
       </w:r>
       <w:r>
         <w:tab/>
@@ -14224,15 +13677,7 @@
         <w:ind w:firstLine="720"/>
       </w:pPr>
       <w:r>
-        <w:t xml:space="preserve">(1) Dylann </w:t>
-      </w:r>
-      <w:proofErr w:type="spellStart"/>
-      <w:r>
-        <w:t>Mahayleigh</w:t>
-      </w:r>
-      <w:proofErr w:type="spellEnd"/>
-      <w:r>
-        <w:t xml:space="preserve"> Ault </w:t>
+        <w:t xml:space="preserve">(1) Dylann Mahayleigh Ault </w:t>
       </w:r>
       <w:r>
         <w:tab/>
@@ -14523,15 +13968,7 @@
         <w:ind w:firstLine="540"/>
       </w:pPr>
       <w:r>
-        <w:t xml:space="preserve">a. </w:t>
-      </w:r>
-      <w:proofErr w:type="spellStart"/>
-      <w:r>
-        <w:t>Karyntha</w:t>
-      </w:r>
-      <w:proofErr w:type="spellEnd"/>
-      <w:r>
-        <w:t xml:space="preserve"> Lynn Schulz </w:t>
+        <w:t xml:space="preserve">a. Karyntha Lynn Schulz </w:t>
       </w:r>
       <w:r>
         <w:tab/>
@@ -14711,32 +14148,16 @@
         <w:ind w:firstLine="180"/>
       </w:pPr>
       <w:r>
-        <w:t xml:space="preserve">Larry Lynn </w:t>
-      </w:r>
-      <w:proofErr w:type="spellStart"/>
-      <w:r>
-        <w:t>Akason</w:t>
-      </w:r>
-      <w:proofErr w:type="spellEnd"/>
-      <w:r>
-        <w:t xml:space="preserve"> </w:t>
-      </w:r>
-    </w:p>
-    <w:p>
-      <w:pPr>
-        <w:spacing w:after="0"/>
-        <w:ind w:firstLine="360"/>
-      </w:pPr>
-      <w:r>
-        <w:t xml:space="preserve">1. Jill Lynette </w:t>
-      </w:r>
-      <w:proofErr w:type="spellStart"/>
-      <w:r>
-        <w:t>Akason</w:t>
-      </w:r>
-      <w:proofErr w:type="spellEnd"/>
-      <w:r>
-        <w:t xml:space="preserve"> </w:t>
+        <w:t xml:space="preserve">Larry Lynn Akason </w:t>
+      </w:r>
+    </w:p>
+    <w:p>
+      <w:pPr>
+        <w:spacing w:after="0"/>
+        <w:ind w:firstLine="360"/>
+      </w:pPr>
+      <w:r>
+        <w:t xml:space="preserve">1. Jill Lynette Akason </w:t>
       </w:r>
       <w:r>
         <w:tab/>
@@ -14919,13 +14340,8 @@
         <w:ind w:firstLine="360"/>
       </w:pPr>
       <w:r>
-        <w:t xml:space="preserve">2. Nicole Ellen </w:t>
-      </w:r>
-      <w:proofErr w:type="spellStart"/>
-      <w:r>
-        <w:t>Akason</w:t>
-      </w:r>
-      <w:proofErr w:type="spellEnd"/>
+        <w:t>2. Nicole Ellen Akason</w:t>
+      </w:r>
       <w:r>
         <w:t xml:space="preserve">                                           </w:t>
       </w:r>
@@ -15903,15 +15319,7 @@
         <w:ind w:firstLine="180"/>
       </w:pPr>
       <w:r>
-        <w:t xml:space="preserve">Lloyd </w:t>
-      </w:r>
-      <w:proofErr w:type="spellStart"/>
-      <w:r>
-        <w:t>Scherbinske</w:t>
-      </w:r>
-      <w:proofErr w:type="spellEnd"/>
-      <w:r>
-        <w:t xml:space="preserve"> </w:t>
+        <w:t xml:space="preserve">Lloyd Scherbinske </w:t>
       </w:r>
       <w:r>
         <w:tab/>
@@ -15932,15 +15340,7 @@
         <w:ind w:firstLine="360"/>
       </w:pPr>
       <w:r>
-        <w:t xml:space="preserve">1. Donald Allen </w:t>
-      </w:r>
-      <w:proofErr w:type="spellStart"/>
-      <w:r>
-        <w:t>Scherbinske</w:t>
-      </w:r>
-      <w:proofErr w:type="spellEnd"/>
-      <w:r>
-        <w:t xml:space="preserve"> </w:t>
+        <w:t xml:space="preserve">1. Donald Allen Scherbinske </w:t>
       </w:r>
       <w:r>
         <w:tab/>
@@ -15967,15 +15367,7 @@
         <w:ind w:firstLine="360"/>
       </w:pPr>
       <w:r>
-        <w:t xml:space="preserve">Andrea </w:t>
-      </w:r>
-      <w:proofErr w:type="spellStart"/>
-      <w:r>
-        <w:t>Decarlo</w:t>
-      </w:r>
-      <w:proofErr w:type="spellEnd"/>
-      <w:r>
-        <w:t xml:space="preserve"> </w:t>
+        <w:t xml:space="preserve">Andrea Decarlo </w:t>
       </w:r>
       <w:r>
         <w:tab/>
@@ -16029,13 +15421,8 @@
         <w:ind w:firstLine="360"/>
       </w:pPr>
       <w:r>
-        <w:t xml:space="preserve">2. Deborah Anne </w:t>
-      </w:r>
-      <w:proofErr w:type="spellStart"/>
-      <w:r>
-        <w:t>Scherbinske</w:t>
-      </w:r>
-      <w:proofErr w:type="spellEnd"/>
+        <w:t>2. Deborah Anne Scherbinske</w:t>
+      </w:r>
       <w:r>
         <w:t xml:space="preserve">                         </w:t>
       </w:r>
@@ -16091,13 +15478,8 @@
         <w:t xml:space="preserve"> </w:t>
       </w:r>
       <w:r>
-        <w:t xml:space="preserve">Deborah Anne </w:t>
-      </w:r>
-      <w:proofErr w:type="spellStart"/>
-      <w:r>
-        <w:t>Scherbinske</w:t>
-      </w:r>
-      <w:proofErr w:type="spellEnd"/>
+        <w:t>Deborah Anne Scherbinske</w:t>
+      </w:r>
       <w:r>
         <w:tab/>
       </w:r>
@@ -16496,26 +15878,64 @@
         <w:ind w:firstLine="540"/>
       </w:pPr>
       <w:r>
-        <w:t xml:space="preserve">Laura </w:t>
-      </w:r>
-      <w:proofErr w:type="spellStart"/>
-      <w:r>
-        <w:t>Lutricha</w:t>
-      </w:r>
-      <w:proofErr w:type="spellEnd"/>
+        <w:t>Laura Lutricha Bentzin</w:t>
+      </w:r>
+      <w:r>
+        <w:t xml:space="preserve">                                   </w:t>
+      </w:r>
+      <w:r>
+        <w:t xml:space="preserve">12 Jun 1978 </w:t>
+      </w:r>
+    </w:p>
+    <w:p>
+      <w:pPr>
+        <w:spacing w:after="0"/>
+        <w:ind w:firstLine="720"/>
+      </w:pPr>
+      <w:r>
+        <w:t xml:space="preserve">(1) Courtland Michael Sellars </w:t>
+      </w:r>
+      <w:r>
+        <w:tab/>
+      </w:r>
+      <w:r>
+        <w:t xml:space="preserve">              </w:t>
+      </w:r>
+      <w:r>
+        <w:t xml:space="preserve">23 </w:t>
+      </w:r>
+      <w:r>
+        <w:t>Jan.</w:t>
+      </w:r>
+      <w:r>
+        <w:t xml:space="preserve"> 1997 </w:t>
+      </w:r>
+    </w:p>
+    <w:p>
+      <w:pPr>
+        <w:spacing w:after="0"/>
+        <w:ind w:firstLine="720"/>
+      </w:pPr>
+      <w:r>
+        <w:t>(2) Elizabeth Lutricha-Marie Sellars</w:t>
+      </w:r>
       <w:r>
         <w:t xml:space="preserve"> </w:t>
       </w:r>
-      <w:proofErr w:type="spellStart"/>
-      <w:r>
-        <w:t>Bentzin</w:t>
-      </w:r>
-      <w:proofErr w:type="spellEnd"/>
-      <w:r>
-        <w:t xml:space="preserve">                                   </w:t>
-      </w:r>
-      <w:r>
-        <w:t xml:space="preserve">12 Jun 1978 </w:t>
+      <w:r>
+        <w:t xml:space="preserve"> </w:t>
+      </w:r>
+      <w:r>
+        <w:t xml:space="preserve">          </w:t>
+      </w:r>
+      <w:r>
+        <w:t xml:space="preserve">3 </w:t>
+      </w:r>
+      <w:r>
+        <w:t>Jan.</w:t>
+      </w:r>
+      <w:r>
+        <w:t xml:space="preserve"> 1998 </w:t>
       </w:r>
     </w:p>
     <w:p>
@@ -16524,22 +15944,61 @@
         <w:ind w:firstLine="720"/>
       </w:pPr>
       <w:r>
-        <w:t xml:space="preserve">(1) Courtland Michael Sellars </w:t>
-      </w:r>
-      <w:r>
-        <w:tab/>
-      </w:r>
-      <w:r>
-        <w:t xml:space="preserve">              </w:t>
-      </w:r>
-      <w:r>
-        <w:t xml:space="preserve">23 </w:t>
-      </w:r>
-      <w:r>
-        <w:t>Jan.</w:t>
-      </w:r>
-      <w:r>
-        <w:t xml:space="preserve"> 1997 </w:t>
+        <w:t xml:space="preserve">Brandon Dwyer </w:t>
+      </w:r>
+      <w:r>
+        <w:tab/>
+      </w:r>
+      <w:r>
+        <w:tab/>
+      </w:r>
+      <w:r>
+        <w:tab/>
+      </w:r>
+      <w:r>
+        <w:t xml:space="preserve">                </w:t>
+      </w:r>
+      <w:r>
+        <w:t xml:space="preserve">1 Aug 1993 </w:t>
+      </w:r>
+    </w:p>
+    <w:p>
+      <w:pPr>
+        <w:spacing w:after="0"/>
+        <w:ind w:firstLine="900"/>
+      </w:pPr>
+      <w:r>
+        <w:t xml:space="preserve">i) Bael Myron Dwyer </w:t>
+      </w:r>
+      <w:r>
+        <w:tab/>
+      </w:r>
+      <w:r>
+        <w:tab/>
+      </w:r>
+      <w:r>
+        <w:t xml:space="preserve">                  </w:t>
+      </w:r>
+      <w:r>
+        <w:t xml:space="preserve">6 Jul 2020 </w:t>
+      </w:r>
+    </w:p>
+    <w:p>
+      <w:pPr>
+        <w:spacing w:after="0"/>
+        <w:ind w:firstLine="900"/>
+      </w:pPr>
+      <w:r>
+        <w:t>ii) Damien Thomas Dwyer</w:t>
+      </w:r>
+      <w:r>
+        <w:tab/>
+      </w:r>
+      <w:r>
+        <w:t xml:space="preserve">                  </w:t>
+      </w:r>
+      <w:r>
+        <w:t xml:space="preserve">6 Jul 2020 </w:t>
       </w:r>
     </w:p>
     <w:p>
@@ -16548,118 +16007,7 @@
         <w:ind w:firstLine="720"/>
       </w:pPr>
       <w:r>
-        <w:t xml:space="preserve">(2) Elizabeth </w:t>
-      </w:r>
-      <w:proofErr w:type="spellStart"/>
-      <w:r>
-        <w:t>Lutricha</w:t>
-      </w:r>
-      <w:proofErr w:type="spellEnd"/>
-      <w:r>
-        <w:t>-Marie Sellars</w:t>
-      </w:r>
-      <w:r>
-        <w:t xml:space="preserve"> </w:t>
-      </w:r>
-      <w:r>
-        <w:t xml:space="preserve"> </w:t>
-      </w:r>
-      <w:r>
-        <w:t xml:space="preserve">          </w:t>
-      </w:r>
-      <w:r>
-        <w:t xml:space="preserve">3 </w:t>
-      </w:r>
-      <w:r>
-        <w:t>Jan.</w:t>
-      </w:r>
-      <w:r>
-        <w:t xml:space="preserve"> 1998 </w:t>
-      </w:r>
-    </w:p>
-    <w:p>
-      <w:pPr>
-        <w:spacing w:after="0"/>
-        <w:ind w:firstLine="720"/>
-      </w:pPr>
-      <w:r>
-        <w:t xml:space="preserve">Brandon Dwyer </w:t>
-      </w:r>
-      <w:r>
-        <w:tab/>
-      </w:r>
-      <w:r>
-        <w:tab/>
-      </w:r>
-      <w:r>
-        <w:tab/>
-      </w:r>
-      <w:r>
-        <w:t xml:space="preserve">                </w:t>
-      </w:r>
-      <w:r>
-        <w:t xml:space="preserve">1 Aug 1993 </w:t>
-      </w:r>
-    </w:p>
-    <w:p>
-      <w:pPr>
-        <w:spacing w:after="0"/>
-        <w:ind w:firstLine="900"/>
-      </w:pPr>
-      <w:proofErr w:type="spellStart"/>
-      <w:r>
-        <w:t>i</w:t>
-      </w:r>
-      <w:proofErr w:type="spellEnd"/>
-      <w:r>
-        <w:t xml:space="preserve">) Bael Myron Dwyer </w:t>
-      </w:r>
-      <w:r>
-        <w:tab/>
-      </w:r>
-      <w:r>
-        <w:tab/>
-      </w:r>
-      <w:r>
-        <w:t xml:space="preserve">                  </w:t>
-      </w:r>
-      <w:r>
-        <w:t xml:space="preserve">6 Jul 2020 </w:t>
-      </w:r>
-    </w:p>
-    <w:p>
-      <w:pPr>
-        <w:spacing w:after="0"/>
-        <w:ind w:firstLine="900"/>
-      </w:pPr>
-      <w:r>
-        <w:t>ii) Damien Thomas Dwyer</w:t>
-      </w:r>
-      <w:r>
-        <w:tab/>
-      </w:r>
-      <w:r>
-        <w:t xml:space="preserve">                  </w:t>
-      </w:r>
-      <w:r>
-        <w:t xml:space="preserve">6 Jul 2020 </w:t>
-      </w:r>
-    </w:p>
-    <w:p>
-      <w:pPr>
-        <w:spacing w:after="0"/>
-        <w:ind w:firstLine="720"/>
-      </w:pPr>
-      <w:r>
-        <w:t xml:space="preserve">(3) Dillon Evan </w:t>
-      </w:r>
-      <w:proofErr w:type="spellStart"/>
-      <w:r>
-        <w:t>Bentzin</w:t>
-      </w:r>
-      <w:proofErr w:type="spellEnd"/>
-      <w:r>
-        <w:t xml:space="preserve"> </w:t>
+        <w:t xml:space="preserve">(3) Dillon Evan Bentzin </w:t>
       </w:r>
       <w:r>
         <w:tab/>
@@ -16824,13 +16172,8 @@
         <w:ind w:firstLine="360"/>
       </w:pPr>
       <w:r>
-        <w:t xml:space="preserve">Lynn Myron </w:t>
-      </w:r>
-      <w:proofErr w:type="spellStart"/>
-      <w:r>
-        <w:t>Mickleson</w:t>
-      </w:r>
-      <w:proofErr w:type="spellEnd"/>
+        <w:t>Lynn Myron Mickleson</w:t>
+      </w:r>
       <w:r>
         <w:t xml:space="preserve">                                        </w:t>
       </w:r>
@@ -16844,24 +16187,103 @@
         <w:ind w:firstLine="540"/>
       </w:pPr>
       <w:r>
-        <w:t xml:space="preserve">c. Eric Matthew </w:t>
-      </w:r>
-      <w:proofErr w:type="spellStart"/>
-      <w:r>
-        <w:t>Mickleson</w:t>
-      </w:r>
-      <w:proofErr w:type="spellEnd"/>
+        <w:t xml:space="preserve">c. Eric Matthew Mickleson </w:t>
+      </w:r>
+      <w:r>
+        <w:tab/>
+      </w:r>
+      <w:r>
+        <w:t xml:space="preserve">               </w:t>
+      </w:r>
+      <w:r>
+        <w:t xml:space="preserve">21 Nov 1974 </w:t>
+      </w:r>
+      <w:r>
+        <w:tab/>
+      </w:r>
       <w:r>
         <w:t xml:space="preserve"> </w:t>
       </w:r>
       <w:r>
-        <w:tab/>
-      </w:r>
-      <w:r>
-        <w:t xml:space="preserve">               </w:t>
-      </w:r>
-      <w:r>
-        <w:t xml:space="preserve">21 Nov 1974 </w:t>
+        <w:t>8 Apr 2002</w:t>
+      </w:r>
+    </w:p>
+    <w:p>
+      <w:pPr>
+        <w:spacing w:after="0"/>
+        <w:ind w:firstLine="540"/>
+      </w:pPr>
+      <w:r>
+        <w:t xml:space="preserve">Heather Christine Leedahl </w:t>
+      </w:r>
+      <w:r>
+        <w:tab/>
+      </w:r>
+      <w:r>
+        <w:t xml:space="preserve">                </w:t>
+      </w:r>
+      <w:r>
+        <w:t xml:space="preserve">31 </w:t>
+      </w:r>
+      <w:r>
+        <w:t>Jan.</w:t>
+      </w:r>
+      <w:r>
+        <w:t xml:space="preserve"> 1976 </w:t>
+      </w:r>
+    </w:p>
+    <w:p>
+      <w:pPr>
+        <w:spacing w:after="0"/>
+        <w:ind w:firstLine="720"/>
+      </w:pPr>
+      <w:r>
+        <w:t xml:space="preserve">(1) Colten Leo Mickelson </w:t>
+      </w:r>
+      <w:r>
+        <w:tab/>
+      </w:r>
+      <w:r>
+        <w:t xml:space="preserve">                </w:t>
+      </w:r>
+      <w:r>
+        <w:t xml:space="preserve">22 Aug 2003 </w:t>
+      </w:r>
+    </w:p>
+    <w:p>
+      <w:pPr>
+        <w:spacing w:after="0"/>
+        <w:ind w:firstLine="720"/>
+      </w:pPr>
+      <w:r>
+        <w:t xml:space="preserve">(2) Sadie Lynn Mickelson </w:t>
+      </w:r>
+      <w:r>
+        <w:tab/>
+      </w:r>
+      <w:r>
+        <w:t xml:space="preserve">                   </w:t>
+      </w:r>
+      <w:r>
+        <w:t xml:space="preserve">4 Oct 2008 </w:t>
+      </w:r>
+    </w:p>
+    <w:p>
+      <w:pPr>
+        <w:spacing w:after="0"/>
+        <w:ind w:firstLine="540"/>
+      </w:pPr>
+      <w:r>
+        <w:t xml:space="preserve">d. Allison Marie Mickleson </w:t>
+      </w:r>
+      <w:r>
+        <w:tab/>
+      </w:r>
+      <w:r>
+        <w:t xml:space="preserve">                   </w:t>
+      </w:r>
+      <w:r>
+        <w:t xml:space="preserve">7 Apr 1976 </w:t>
       </w:r>
       <w:r>
         <w:tab/>
@@ -16870,16 +16292,124 @@
         <w:t xml:space="preserve"> </w:t>
       </w:r>
       <w:r>
-        <w:t>8 Apr 2002</w:t>
-      </w:r>
-    </w:p>
-    <w:p>
-      <w:pPr>
-        <w:spacing w:after="0"/>
-        <w:ind w:firstLine="540"/>
-      </w:pPr>
-      <w:r>
-        <w:t xml:space="preserve">Heather Christine Leedahl </w:t>
+        <w:t xml:space="preserve">25 Jul 2009 </w:t>
+      </w:r>
+      <w:r>
+        <w:tab/>
+      </w:r>
+      <w:r>
+        <w:t xml:space="preserve">     </w:t>
+      </w:r>
+      <w:r>
+        <w:t xml:space="preserve">6 Jul 2012 </w:t>
+      </w:r>
+    </w:p>
+    <w:p>
+      <w:pPr>
+        <w:spacing w:after="0"/>
+        <w:ind w:firstLine="540"/>
+      </w:pPr>
+      <w:r>
+        <w:t xml:space="preserve">Aaron Thomas Deutscher </w:t>
+      </w:r>
+      <w:r>
+        <w:tab/>
+      </w:r>
+      <w:r>
+        <w:t xml:space="preserve">                                 </w:t>
+      </w:r>
+      <w:r>
+        <w:t xml:space="preserve">15 Jul 1977 </w:t>
+      </w:r>
+      <w:r>
+        <w:tab/>
+      </w:r>
+      <w:r>
+        <w:tab/>
+      </w:r>
+      <w:r>
+        <w:tab/>
+      </w:r>
+      <w:r>
+        <w:t xml:space="preserve">     </w:t>
+      </w:r>
+      <w:r>
+        <w:t xml:space="preserve">6 Jul 2012 </w:t>
+      </w:r>
+    </w:p>
+    <w:p>
+      <w:pPr>
+        <w:spacing w:after="0"/>
+        <w:ind w:firstLine="720"/>
+      </w:pPr>
+      <w:r>
+        <w:t xml:space="preserve">(1) Brielle Faith Deutscher </w:t>
+      </w:r>
+      <w:r>
+        <w:tab/>
+      </w:r>
+      <w:r>
+        <w:t xml:space="preserve">                 </w:t>
+      </w:r>
+      <w:r>
+        <w:t xml:space="preserve">21 </w:t>
+      </w:r>
+      <w:r>
+        <w:t>Jan.</w:t>
+      </w:r>
+      <w:r>
+        <w:t xml:space="preserve"> 2011 </w:t>
+      </w:r>
+      <w:r>
+        <w:tab/>
+      </w:r>
+      <w:r>
+        <w:tab/>
+      </w:r>
+      <w:r>
+        <w:tab/>
+      </w:r>
+      <w:r>
+        <w:t xml:space="preserve">     </w:t>
+      </w:r>
+      <w:r>
+        <w:t xml:space="preserve">6 Jul 2012 </w:t>
+      </w:r>
+    </w:p>
+    <w:p>
+      <w:pPr>
+        <w:spacing w:after="0"/>
+        <w:ind w:firstLine="540"/>
+      </w:pPr>
+      <w:r>
+        <w:t xml:space="preserve">e. Sarah Lynne Mickleson </w:t>
+      </w:r>
+      <w:r>
+        <w:tab/>
+      </w:r>
+      <w:r>
+        <w:t xml:space="preserve">                              </w:t>
+      </w:r>
+      <w:r>
+        <w:t>15 Mar 1979</w:t>
+      </w:r>
+      <w:r>
+        <w:t xml:space="preserve">     </w:t>
+      </w:r>
+      <w:r>
+        <w:t>5 Mar 2005</w:t>
+      </w:r>
+    </w:p>
+    <w:p>
+      <w:pPr>
+        <w:spacing w:after="0"/>
+        <w:ind w:firstLine="540"/>
+      </w:pPr>
+      <w:r>
+        <w:t xml:space="preserve">Todd Marvin Johnson </w:t>
+      </w:r>
+      <w:r>
+        <w:tab/>
       </w:r>
       <w:r>
         <w:tab/>
@@ -16888,13 +16418,7 @@
         <w:t xml:space="preserve">                </w:t>
       </w:r>
       <w:r>
-        <w:t xml:space="preserve">31 </w:t>
-      </w:r>
-      <w:r>
-        <w:t>Jan.</w:t>
-      </w:r>
-      <w:r>
-        <w:t xml:space="preserve"> 1976 </w:t>
+        <w:t xml:space="preserve">17 Nov 1979 </w:t>
       </w:r>
     </w:p>
     <w:p>
@@ -16903,7 +16427,7 @@
         <w:ind w:firstLine="720"/>
       </w:pPr>
       <w:r>
-        <w:t xml:space="preserve">(1) Colten Leo Mickelson </w:t>
+        <w:t xml:space="preserve">(1) McKenzie Paige Johnson </w:t>
       </w:r>
       <w:r>
         <w:tab/>
@@ -16912,211 +16436,6 @@
         <w:t xml:space="preserve">                </w:t>
       </w:r>
       <w:r>
-        <w:t xml:space="preserve">22 Aug 2003 </w:t>
-      </w:r>
-    </w:p>
-    <w:p>
-      <w:pPr>
-        <w:spacing w:after="0"/>
-        <w:ind w:firstLine="720"/>
-      </w:pPr>
-      <w:r>
-        <w:t xml:space="preserve">(2) Sadie Lynn Mickelson </w:t>
-      </w:r>
-      <w:r>
-        <w:tab/>
-      </w:r>
-      <w:r>
-        <w:t xml:space="preserve">                   </w:t>
-      </w:r>
-      <w:r>
-        <w:t xml:space="preserve">4 Oct 2008 </w:t>
-      </w:r>
-    </w:p>
-    <w:p>
-      <w:pPr>
-        <w:spacing w:after="0"/>
-        <w:ind w:firstLine="540"/>
-      </w:pPr>
-      <w:r>
-        <w:t xml:space="preserve">d. Allison Marie </w:t>
-      </w:r>
-      <w:proofErr w:type="spellStart"/>
-      <w:r>
-        <w:t>Mickleson</w:t>
-      </w:r>
-      <w:proofErr w:type="spellEnd"/>
-      <w:r>
-        <w:t xml:space="preserve"> </w:t>
-      </w:r>
-      <w:r>
-        <w:tab/>
-      </w:r>
-      <w:r>
-        <w:t xml:space="preserve">                   </w:t>
-      </w:r>
-      <w:r>
-        <w:t xml:space="preserve">7 Apr 1976 </w:t>
-      </w:r>
-      <w:r>
-        <w:tab/>
-      </w:r>
-      <w:r>
-        <w:t xml:space="preserve"> </w:t>
-      </w:r>
-      <w:r>
-        <w:t xml:space="preserve">25 Jul 2009 </w:t>
-      </w:r>
-      <w:r>
-        <w:tab/>
-      </w:r>
-      <w:r>
-        <w:t xml:space="preserve">     </w:t>
-      </w:r>
-      <w:r>
-        <w:t xml:space="preserve">6 Jul 2012 </w:t>
-      </w:r>
-    </w:p>
-    <w:p>
-      <w:pPr>
-        <w:spacing w:after="0"/>
-        <w:ind w:firstLine="540"/>
-      </w:pPr>
-      <w:r>
-        <w:t xml:space="preserve">Aaron Thomas Deutscher </w:t>
-      </w:r>
-      <w:r>
-        <w:tab/>
-      </w:r>
-      <w:r>
-        <w:t xml:space="preserve">                                 </w:t>
-      </w:r>
-      <w:r>
-        <w:t xml:space="preserve">15 Jul 1977 </w:t>
-      </w:r>
-      <w:r>
-        <w:tab/>
-      </w:r>
-      <w:r>
-        <w:tab/>
-      </w:r>
-      <w:r>
-        <w:tab/>
-      </w:r>
-      <w:r>
-        <w:t xml:space="preserve">     </w:t>
-      </w:r>
-      <w:r>
-        <w:t xml:space="preserve">6 Jul 2012 </w:t>
-      </w:r>
-    </w:p>
-    <w:p>
-      <w:pPr>
-        <w:spacing w:after="0"/>
-        <w:ind w:firstLine="720"/>
-      </w:pPr>
-      <w:r>
-        <w:t xml:space="preserve">(1) Brielle Faith Deutscher </w:t>
-      </w:r>
-      <w:r>
-        <w:tab/>
-      </w:r>
-      <w:r>
-        <w:t xml:space="preserve">                 </w:t>
-      </w:r>
-      <w:r>
-        <w:t xml:space="preserve">21 </w:t>
-      </w:r>
-      <w:r>
-        <w:t>Jan.</w:t>
-      </w:r>
-      <w:r>
-        <w:t xml:space="preserve"> 2011 </w:t>
-      </w:r>
-      <w:r>
-        <w:tab/>
-      </w:r>
-      <w:r>
-        <w:tab/>
-      </w:r>
-      <w:r>
-        <w:tab/>
-      </w:r>
-      <w:r>
-        <w:t xml:space="preserve">     </w:t>
-      </w:r>
-      <w:r>
-        <w:t xml:space="preserve">6 Jul 2012 </w:t>
-      </w:r>
-    </w:p>
-    <w:p>
-      <w:pPr>
-        <w:spacing w:after="0"/>
-        <w:ind w:firstLine="540"/>
-      </w:pPr>
-      <w:r>
-        <w:t xml:space="preserve">e. Sarah Lynne </w:t>
-      </w:r>
-      <w:proofErr w:type="spellStart"/>
-      <w:r>
-        <w:t>Mickleson</w:t>
-      </w:r>
-      <w:proofErr w:type="spellEnd"/>
-      <w:r>
-        <w:t xml:space="preserve"> </w:t>
-      </w:r>
-      <w:r>
-        <w:tab/>
-      </w:r>
-      <w:r>
-        <w:t xml:space="preserve">                              </w:t>
-      </w:r>
-      <w:r>
-        <w:t>15 Mar 1979</w:t>
-      </w:r>
-      <w:r>
-        <w:t xml:space="preserve">     </w:t>
-      </w:r>
-      <w:r>
-        <w:t>5 Mar 2005</w:t>
-      </w:r>
-    </w:p>
-    <w:p>
-      <w:pPr>
-        <w:spacing w:after="0"/>
-        <w:ind w:firstLine="540"/>
-      </w:pPr>
-      <w:r>
-        <w:t xml:space="preserve">Todd Marvin Johnson </w:t>
-      </w:r>
-      <w:r>
-        <w:tab/>
-      </w:r>
-      <w:r>
-        <w:tab/>
-      </w:r>
-      <w:r>
-        <w:t xml:space="preserve">                </w:t>
-      </w:r>
-      <w:r>
-        <w:t xml:space="preserve">17 Nov 1979 </w:t>
-      </w:r>
-    </w:p>
-    <w:p>
-      <w:pPr>
-        <w:spacing w:after="0"/>
-        <w:ind w:firstLine="720"/>
-      </w:pPr>
-      <w:r>
-        <w:t xml:space="preserve">(1) McKenzie Paige Johnson </w:t>
-      </w:r>
-      <w:r>
-        <w:tab/>
-      </w:r>
-      <w:r>
-        <w:t xml:space="preserve">                </w:t>
-      </w:r>
-      <w:r>
         <w:t xml:space="preserve">12 Nov 2002 </w:t>
       </w:r>
     </w:p>
@@ -17126,15 +16445,7 @@
         <w:ind w:firstLine="540"/>
       </w:pPr>
       <w:r>
-        <w:t xml:space="preserve">f. Ryan Andrew </w:t>
-      </w:r>
-      <w:proofErr w:type="spellStart"/>
-      <w:r>
-        <w:t>Mickleson</w:t>
-      </w:r>
-      <w:proofErr w:type="spellEnd"/>
-      <w:r>
-        <w:t xml:space="preserve"> </w:t>
+        <w:t xml:space="preserve">f. Ryan Andrew Mickleson </w:t>
       </w:r>
       <w:r>
         <w:tab/>
@@ -17253,13 +16564,8 @@
         <w:spacing w:after="0"/>
         <w:ind w:firstLine="900"/>
       </w:pPr>
-      <w:proofErr w:type="spellStart"/>
-      <w:r>
-        <w:t>i</w:t>
-      </w:r>
-      <w:proofErr w:type="spellEnd"/>
-      <w:r>
-        <w:t>) Olivia Marie Gebeke</w:t>
+      <w:r>
+        <w:t>i) Olivia Marie Gebeke</w:t>
       </w:r>
       <w:r>
         <w:t xml:space="preserve">                              </w:t>
@@ -17343,15 +16649,7 @@
         <w:ind w:firstLine="540"/>
       </w:pPr>
       <w:r>
-        <w:t xml:space="preserve">James </w:t>
-      </w:r>
-      <w:proofErr w:type="spellStart"/>
-      <w:r>
-        <w:t>Alg</w:t>
-      </w:r>
-      <w:proofErr w:type="spellEnd"/>
-      <w:r>
-        <w:t xml:space="preserve"> </w:t>
+        <w:t xml:space="preserve">James Alg </w:t>
       </w:r>
     </w:p>
     <w:p>
@@ -17729,15 +17027,7 @@
         <w:ind w:firstLine="540"/>
       </w:pPr>
       <w:r>
-        <w:t xml:space="preserve">Monika </w:t>
-      </w:r>
-      <w:proofErr w:type="spellStart"/>
-      <w:r>
-        <w:t>Kreissl</w:t>
-      </w:r>
-      <w:proofErr w:type="spellEnd"/>
-      <w:r>
-        <w:t xml:space="preserve"> </w:t>
+        <w:t xml:space="preserve">Monika Kreissl </w:t>
       </w:r>
       <w:r>
         <w:tab/>
@@ -18129,13 +17419,8 @@
         <w:spacing w:after="0"/>
         <w:ind w:firstLine="900"/>
       </w:pPr>
-      <w:proofErr w:type="spellStart"/>
-      <w:r>
-        <w:t>i</w:t>
-      </w:r>
-      <w:proofErr w:type="spellEnd"/>
-      <w:r>
-        <w:t xml:space="preserve">) Aliahna Kaylynn Havelange </w:t>
+      <w:r>
+        <w:t xml:space="preserve">i) Aliahna Kaylynn Havelange </w:t>
       </w:r>
       <w:r>
         <w:tab/>
@@ -18216,15 +17501,7 @@
         <w:ind w:firstLine="540"/>
       </w:pPr>
       <w:r>
-        <w:t xml:space="preserve">Alma Beatriz </w:t>
-      </w:r>
-      <w:proofErr w:type="spellStart"/>
-      <w:r>
-        <w:t>Tsjoda</w:t>
-      </w:r>
-      <w:proofErr w:type="spellEnd"/>
-      <w:r>
-        <w:t xml:space="preserve">-Rosa </w:t>
+        <w:t xml:space="preserve">Alma Beatriz Tsjoda-Rosa </w:t>
       </w:r>
       <w:r>
         <w:tab/>
@@ -18347,15 +17624,7 @@
         <w:ind w:firstLine="720"/>
       </w:pPr>
       <w:r>
-        <w:t xml:space="preserve">(1) </w:t>
-      </w:r>
-      <w:proofErr w:type="spellStart"/>
-      <w:r>
-        <w:t>Skyelor</w:t>
-      </w:r>
-      <w:proofErr w:type="spellEnd"/>
-      <w:r>
-        <w:t xml:space="preserve"> Douglas Brush </w:t>
+        <w:t xml:space="preserve">(1) Skyelor Douglas Brush </w:t>
       </w:r>
       <w:r>
         <w:tab/>
@@ -20288,15 +19557,7 @@
         <w:ind w:firstLine="540"/>
       </w:pPr>
       <w:r>
-        <w:t xml:space="preserve">David Evan </w:t>
-      </w:r>
-      <w:proofErr w:type="spellStart"/>
-      <w:r>
-        <w:t>Mechlowicz</w:t>
-      </w:r>
-      <w:proofErr w:type="spellEnd"/>
-      <w:r>
-        <w:t xml:space="preserve"> </w:t>
+        <w:t xml:space="preserve">David Evan Mechlowicz </w:t>
       </w:r>
       <w:r>
         <w:tab/>
@@ -20344,15 +19605,7 @@
         <w:ind w:firstLine="360"/>
       </w:pPr>
       <w:r>
-        <w:t xml:space="preserve">Wendy Jean </w:t>
-      </w:r>
-      <w:proofErr w:type="spellStart"/>
-      <w:r>
-        <w:t>Horgeshimier</w:t>
-      </w:r>
-      <w:proofErr w:type="spellEnd"/>
-      <w:r>
-        <w:t xml:space="preserve"> </w:t>
+        <w:t xml:space="preserve">Wendy Jean Horgeshimier </w:t>
       </w:r>
       <w:r>
         <w:tab/>
@@ -21119,13 +20372,8 @@
         <w:spacing w:after="0"/>
         <w:ind w:firstLine="540"/>
       </w:pPr>
-      <w:proofErr w:type="spellStart"/>
-      <w:r>
-        <w:t>i</w:t>
-      </w:r>
-      <w:proofErr w:type="spellEnd"/>
-      <w:r>
-        <w:t xml:space="preserve">. Zachary Wilfred Koetz </w:t>
+      <w:r>
+        <w:t xml:space="preserve">i. Zachary Wilfred Koetz </w:t>
       </w:r>
       <w:r>
         <w:tab/>
@@ -21197,89 +20445,81 @@
         <w:ind w:firstLine="360"/>
       </w:pPr>
       <w:r>
-        <w:t xml:space="preserve">Sherry Lorraine Seelig </w:t>
-      </w:r>
-      <w:proofErr w:type="spellStart"/>
-      <w:r>
-        <w:t>Weatherhead</w:t>
-      </w:r>
-      <w:proofErr w:type="spellEnd"/>
+        <w:t xml:space="preserve">Sherry Lorraine Seelig Weatherhead </w:t>
+      </w:r>
       <w:r>
         <w:t xml:space="preserve"> </w:t>
       </w:r>
       <w:r>
+        <w:t xml:space="preserve">             </w:t>
+      </w:r>
+      <w:r>
+        <w:t xml:space="preserve">11 May 1959 </w:t>
+      </w:r>
+    </w:p>
+    <w:p>
+      <w:pPr>
+        <w:spacing w:after="0"/>
+        <w:ind w:firstLine="180"/>
+      </w:pPr>
+      <w:r>
+        <w:t xml:space="preserve">E. Eleanor Evonne Pfingsten </w:t>
+      </w:r>
+      <w:r>
+        <w:tab/>
+      </w:r>
+      <w:r>
+        <w:t xml:space="preserve">                                </w:t>
+      </w:r>
+      <w:r>
+        <w:t>7 Dec 1937</w:t>
+      </w:r>
+      <w:r>
+        <w:t xml:space="preserve">      </w:t>
+      </w:r>
+      <w:r>
+        <w:t>4 Apr 1959</w:t>
+      </w:r>
+      <w:r>
+        <w:t xml:space="preserve">          </w:t>
+      </w:r>
+      <w:r>
+        <w:t xml:space="preserve">30 Oct 2007 </w:t>
+      </w:r>
+    </w:p>
+    <w:p>
+      <w:pPr>
+        <w:spacing w:after="0"/>
+        <w:ind w:firstLine="180"/>
+      </w:pPr>
+      <w:r>
+        <w:t xml:space="preserve">Wilbert Everett Koetz </w:t>
+      </w:r>
+      <w:r>
+        <w:tab/>
+      </w:r>
+      <w:r>
+        <w:tab/>
+      </w:r>
+      <w:r>
+        <w:t xml:space="preserve">                              </w:t>
+      </w:r>
+      <w:r>
+        <w:t xml:space="preserve">26 Jun 1934 </w:t>
+      </w:r>
+      <w:r>
+        <w:tab/>
+      </w:r>
+      <w:r>
+        <w:tab/>
+      </w:r>
+      <w:r>
+        <w:tab/>
+      </w:r>
+      <w:r>
         <w:t xml:space="preserve"> </w:t>
       </w:r>
       <w:r>
-        <w:t xml:space="preserve">             </w:t>
-      </w:r>
-      <w:r>
-        <w:t xml:space="preserve">11 May 1959 </w:t>
-      </w:r>
-    </w:p>
-    <w:p>
-      <w:pPr>
-        <w:spacing w:after="0"/>
-        <w:ind w:firstLine="180"/>
-      </w:pPr>
-      <w:r>
-        <w:t xml:space="preserve">E. Eleanor Evonne Pfingsten </w:t>
-      </w:r>
-      <w:r>
-        <w:tab/>
-      </w:r>
-      <w:r>
-        <w:t xml:space="preserve">                                </w:t>
-      </w:r>
-      <w:r>
-        <w:t>7 Dec 1937</w:t>
-      </w:r>
-      <w:r>
-        <w:t xml:space="preserve">      </w:t>
-      </w:r>
-      <w:r>
-        <w:t>4 Apr 1959</w:t>
-      </w:r>
-      <w:r>
-        <w:t xml:space="preserve">          </w:t>
-      </w:r>
-      <w:r>
-        <w:t xml:space="preserve">30 Oct 2007 </w:t>
-      </w:r>
-    </w:p>
-    <w:p>
-      <w:pPr>
-        <w:spacing w:after="0"/>
-        <w:ind w:firstLine="180"/>
-      </w:pPr>
-      <w:r>
-        <w:t xml:space="preserve">Wilbert Everett Koetz </w:t>
-      </w:r>
-      <w:r>
-        <w:tab/>
-      </w:r>
-      <w:r>
-        <w:tab/>
-      </w:r>
-      <w:r>
-        <w:t xml:space="preserve">                              </w:t>
-      </w:r>
-      <w:r>
-        <w:t xml:space="preserve">26 Jun 1934 </w:t>
-      </w:r>
-      <w:r>
-        <w:tab/>
-      </w:r>
-      <w:r>
-        <w:tab/>
-      </w:r>
-      <w:r>
-        <w:tab/>
-      </w:r>
-      <w:r>
-        <w:t xml:space="preserve"> </w:t>
-      </w:r>
-      <w:r>
         <w:t xml:space="preserve">28 Dec 2018 </w:t>
       </w:r>
     </w:p>
@@ -21514,15 +20754,7 @@
         <w:ind w:firstLine="360"/>
       </w:pPr>
       <w:r>
-        <w:t xml:space="preserve">2. Mar Dee </w:t>
-      </w:r>
-      <w:proofErr w:type="spellStart"/>
-      <w:r>
-        <w:t>LaVerne</w:t>
-      </w:r>
-      <w:proofErr w:type="spellEnd"/>
-      <w:r>
-        <w:t xml:space="preserve"> Koetz </w:t>
+        <w:t xml:space="preserve">2. Mar Dee LaVerne Koetz </w:t>
       </w:r>
       <w:r>
         <w:tab/>
@@ -22581,15 +21813,7 @@
         <w:ind w:firstLine="540"/>
       </w:pPr>
       <w:r>
-        <w:t xml:space="preserve">b. Alexis Rose </w:t>
-      </w:r>
-      <w:proofErr w:type="spellStart"/>
-      <w:r>
-        <w:t>Heuther</w:t>
-      </w:r>
-      <w:proofErr w:type="spellEnd"/>
-      <w:r>
-        <w:t xml:space="preserve"> </w:t>
+        <w:t xml:space="preserve">b. Alexis Rose Heuther </w:t>
       </w:r>
       <w:r>
         <w:tab/>
@@ -22937,15 +22161,7 @@
         <w:ind w:firstLine="540"/>
       </w:pPr>
       <w:r>
-        <w:t xml:space="preserve">b. Jennifer </w:t>
-      </w:r>
-      <w:proofErr w:type="spellStart"/>
-      <w:r>
-        <w:t>Schalysse</w:t>
-      </w:r>
-      <w:proofErr w:type="spellEnd"/>
-      <w:r>
-        <w:t xml:space="preserve"> Kramp </w:t>
+        <w:t xml:space="preserve">b. Jennifer Schalysse Kramp </w:t>
       </w:r>
       <w:r>
         <w:t xml:space="preserve">                           </w:t>
@@ -22981,23 +22197,7 @@
         <w:ind w:firstLine="720"/>
       </w:pPr>
       <w:r>
-        <w:t xml:space="preserve">(1) </w:t>
-      </w:r>
-      <w:proofErr w:type="spellStart"/>
-      <w:r>
-        <w:t>Schalysse</w:t>
-      </w:r>
-      <w:proofErr w:type="spellEnd"/>
-      <w:r>
-        <w:t xml:space="preserve"> </w:t>
-      </w:r>
-      <w:proofErr w:type="spellStart"/>
-      <w:r>
-        <w:t>Plavka</w:t>
-      </w:r>
-      <w:proofErr w:type="spellEnd"/>
-      <w:r>
-        <w:t xml:space="preserve"> </w:t>
+        <w:t xml:space="preserve">(1) Schalysse Plavka </w:t>
       </w:r>
       <w:r>
         <w:tab/>
@@ -23360,15 +22560,7 @@
         <w:ind w:firstLine="180"/>
       </w:pPr>
       <w:r>
-        <w:t xml:space="preserve">C. Brian </w:t>
-      </w:r>
-      <w:proofErr w:type="spellStart"/>
-      <w:r>
-        <w:t>ElRoy</w:t>
-      </w:r>
-      <w:proofErr w:type="spellEnd"/>
-      <w:r>
-        <w:t xml:space="preserve"> Albert Marek</w:t>
+        <w:t>C. Brian ElRoy Albert Marek</w:t>
       </w:r>
       <w:r>
         <w:tab/>
@@ -23803,15 +22995,7 @@
         <w:ind w:firstLine="360"/>
       </w:pPr>
       <w:r>
-        <w:t xml:space="preserve">Jennifer </w:t>
-      </w:r>
-      <w:proofErr w:type="spellStart"/>
-      <w:r>
-        <w:t>Sextor</w:t>
-      </w:r>
-      <w:proofErr w:type="spellEnd"/>
-      <w:r>
-        <w:t xml:space="preserve"> </w:t>
+        <w:t xml:space="preserve">Jennifer Sextor </w:t>
       </w:r>
       <w:r>
         <w:tab/>
@@ -24081,15 +23265,7 @@
         <w:t xml:space="preserve"> </w:t>
       </w:r>
       <w:r>
-        <w:t xml:space="preserve">Brian </w:t>
-      </w:r>
-      <w:proofErr w:type="spellStart"/>
-      <w:r>
-        <w:t>ElRoy</w:t>
-      </w:r>
-      <w:proofErr w:type="spellEnd"/>
-      <w:r>
-        <w:t xml:space="preserve"> Albert Marek</w:t>
+        <w:t>Brian ElRoy Albert Marek</w:t>
       </w:r>
       <w:r>
         <w:tab/>
@@ -24176,15 +23352,7 @@
         <w:ind w:firstLine="360"/>
       </w:pPr>
       <w:r>
-        <w:t xml:space="preserve">Angelina </w:t>
-      </w:r>
-      <w:proofErr w:type="spellStart"/>
-      <w:r>
-        <w:t>Jordam</w:t>
-      </w:r>
-      <w:proofErr w:type="spellEnd"/>
-      <w:r>
-        <w:t xml:space="preserve"> </w:t>
+        <w:t xml:space="preserve">Angelina Jordam </w:t>
       </w:r>
     </w:p>
     <w:p>
@@ -25268,15 +24436,7 @@
         <w:ind w:firstLine="180"/>
       </w:pPr>
       <w:r>
-        <w:t xml:space="preserve">Sally Elizabeth nee </w:t>
-      </w:r>
-      <w:proofErr w:type="spellStart"/>
-      <w:r>
-        <w:t>Barabach</w:t>
-      </w:r>
-      <w:proofErr w:type="spellEnd"/>
-      <w:r>
-        <w:t xml:space="preserve"> </w:t>
+        <w:t xml:space="preserve">Sally Elizabeth nee Barabach </w:t>
       </w:r>
       <w:r>
         <w:tab/>
@@ -25762,13 +24922,8 @@
         <w:spacing w:after="0"/>
         <w:ind w:firstLine="540"/>
       </w:pPr>
-      <w:proofErr w:type="spellStart"/>
-      <w:r>
-        <w:t>i</w:t>
-      </w:r>
-      <w:proofErr w:type="spellEnd"/>
-      <w:r>
-        <w:t xml:space="preserve">. Isaac Gene </w:t>
+      <w:r>
+        <w:t xml:space="preserve">i. Isaac Gene </w:t>
       </w:r>
       <w:r>
         <w:tab/>
@@ -26500,15 +25655,7 @@
         <w:ind w:firstLine="360"/>
       </w:pPr>
       <w:r>
-        <w:t xml:space="preserve">Mirna </w:t>
-      </w:r>
-      <w:proofErr w:type="spellStart"/>
-      <w:r>
-        <w:t>Drazenovic</w:t>
-      </w:r>
-      <w:proofErr w:type="spellEnd"/>
-      <w:r>
-        <w:t xml:space="preserve"> </w:t>
+        <w:t xml:space="preserve">Mirna Drazenovic </w:t>
       </w:r>
       <w:r>
         <w:tab/>

</xml_diff>